<commit_message>
02 tasks ec2 launch task
</commit_message>
<xml_diff>
--- a/materials/02_networking_dns_and_content_delivery/docs/VPC Tasks.docx
+++ b/materials/02_networking_dns_and_content_delivery/docs/VPC Tasks.docx
@@ -1,209 +1,39 @@
 
 <file path=word/document.xml><?xml version="1.0" encoding="utf-8"?>
-<w:document xmlns:wpc="http://schemas.microsoft.com/office/word/2010/wordprocessingCanvas" xmlns:cx="http://schemas.microsoft.com/office/drawing/2014/chartex" xmlns:cx1="http://schemas.microsoft.com/office/drawing/2015/9/8/chartex" xmlns:cx2="http://schemas.microsoft.com/office/drawing/2015/10/21/chartex" xmlns:cx3="http://schemas.microsoft.com/office/drawing/2016/5/9/chartex" xmlns:cx4="http://schemas.microsoft.com/office/drawing/2016/5/10/chartex" xmlns:cx5="http://schemas.microsoft.com/office/drawing/2016/5/11/chartex" xmlns:cx6="http://schemas.microsoft.com/office/drawing/2016/5/12/chartex" xmlns:cx7="http://schemas.microsoft.com/office/drawing/2016/5/13/chartex" xmlns:cx8="http://schemas.microsoft.com/office/drawing/2016/5/14/chartex" xmlns:mc="http://schemas.openxmlformats.org/markup-compatibility/2006" xmlns:aink="http://schemas.microsoft.com/office/drawing/2016/ink" xmlns:am3d="http://schemas.microsoft.com/office/drawing/2017/model3d" xmlns:o="urn:schemas-microsoft-com:office:office" xmlns:r="http://schemas.openxmlformats.org/officeDocument/2006/relationships" xmlns:m="http://schemas.openxmlformats.org/officeDocument/2006/math" xmlns:v="urn:schemas-microsoft-com:vml" xmlns:wp14="http://schemas.microsoft.com/office/word/2010/wordprocessingDrawing" xmlns:wp="http://schemas.openxmlformats.org/drawingml/2006/wordprocessingDrawing" xmlns:w10="urn:schemas-microsoft-com:office:word" xmlns:w="http://schemas.openxmlformats.org/wordprocessingml/2006/main" xmlns:w14="http://schemas.microsoft.com/office/word/2010/wordml" xmlns:w15="http://schemas.microsoft.com/office/word/2012/wordml" xmlns:w16cex="http://schemas.microsoft.com/office/word/2018/wordml/cex" xmlns:w16cid="http://schemas.microsoft.com/office/word/2016/wordml/cid" xmlns:w16="http://schemas.microsoft.com/office/word/2018/wordml" xmlns:w16sdtdh="http://schemas.microsoft.com/office/word/2020/wordml/sdtdatahash" xmlns:w16se="http://schemas.microsoft.com/office/word/2015/wordml/symex" xmlns:wpg="http://schemas.microsoft.com/office/word/2010/wordprocessingGroup" xmlns:wpi="http://schemas.microsoft.com/office/word/2010/wordprocessingInk" xmlns:wne="http://schemas.microsoft.com/office/word/2006/wordml" xmlns:wps="http://schemas.microsoft.com/office/word/2010/wordprocessingShape" xmlns:a="http://schemas.openxmlformats.org/drawingml/2006/main" xmlns:pic="http://schemas.openxmlformats.org/drawingml/2006/picture" xmlns:a14="http://schemas.microsoft.com/office/drawing/2010/main" mc:Ignorable="w14 w15 w16se w16cid w16 w16cex w16sdtdh wp14">
+<w:document xmlns:wpc="http://schemas.microsoft.com/office/word/2010/wordprocessingCanvas" xmlns:cx="http://schemas.microsoft.com/office/drawing/2014/chartex" xmlns:cx1="http://schemas.microsoft.com/office/drawing/2015/9/8/chartex" xmlns:cx2="http://schemas.microsoft.com/office/drawing/2015/10/21/chartex" xmlns:cx3="http://schemas.microsoft.com/office/drawing/2016/5/9/chartex" xmlns:cx4="http://schemas.microsoft.com/office/drawing/2016/5/10/chartex" xmlns:cx5="http://schemas.microsoft.com/office/drawing/2016/5/11/chartex" xmlns:cx6="http://schemas.microsoft.com/office/drawing/2016/5/12/chartex" xmlns:cx7="http://schemas.microsoft.com/office/drawing/2016/5/13/chartex" xmlns:cx8="http://schemas.microsoft.com/office/drawing/2016/5/14/chartex" xmlns:mc="http://schemas.openxmlformats.org/markup-compatibility/2006" xmlns:aink="http://schemas.microsoft.com/office/drawing/2016/ink" xmlns:am3d="http://schemas.microsoft.com/office/drawing/2017/model3d" xmlns:o="urn:schemas-microsoft-com:office:office" xmlns:r="http://schemas.openxmlformats.org/officeDocument/2006/relationships" xmlns:m="http://schemas.openxmlformats.org/officeDocument/2006/math" xmlns:v="urn:schemas-microsoft-com:vml" xmlns:wp14="http://schemas.microsoft.com/office/word/2010/wordprocessingDrawing" xmlns:wp="http://schemas.openxmlformats.org/drawingml/2006/wordprocessingDrawing" xmlns:w10="urn:schemas-microsoft-com:office:word" xmlns:w="http://schemas.openxmlformats.org/wordprocessingml/2006/main" xmlns:w14="http://schemas.microsoft.com/office/word/2010/wordml" xmlns:w15="http://schemas.microsoft.com/office/word/2012/wordml" xmlns:w16cex="http://schemas.microsoft.com/office/word/2018/wordml/cex" xmlns:w16cid="http://schemas.microsoft.com/office/word/2016/wordml/cid" xmlns:w16="http://schemas.microsoft.com/office/word/2018/wordml" xmlns:w16sdtdh="http://schemas.microsoft.com/office/word/2020/wordml/sdtdatahash" xmlns:w16se="http://schemas.microsoft.com/office/word/2015/wordml/symex" xmlns:wpg="http://schemas.microsoft.com/office/word/2010/wordprocessingGroup" xmlns:wpi="http://schemas.microsoft.com/office/word/2010/wordprocessingInk" xmlns:wne="http://schemas.microsoft.com/office/word/2006/wordml" xmlns:wps="http://schemas.microsoft.com/office/word/2010/wordprocessingShape" mc:Ignorable="w14 w15 w16se w16cid w16 w16cex w16sdtdh wp14">
   <w:body>
     <w:p>
       <w:pPr>
         <w:rPr>
-          <w:rFonts w:cs="Calibri" w:cstheme="minorAscii"/>
-          <w:i w:val="1"/>
-          <w:iCs w:val="1"/>
-        </w:rPr>
-      </w:pPr>
-    </w:p>
-    <w:p>
-      <w:pPr>
-        <w:rPr>
-          <w:rFonts w:cs="Calibri" w:cstheme="minorAscii"/>
-          <w:i w:val="1"/>
-          <w:iCs w:val="1"/>
-        </w:rPr>
-      </w:pPr>
-    </w:p>
-    <w:p>
-      <w:pPr>
-        <w:rPr>
-          <w:rFonts w:cs="Calibri" w:cstheme="minorAscii"/>
-          <w:i w:val="1"/>
-          <w:iCs w:val="1"/>
-        </w:rPr>
-      </w:pPr>
-    </w:p>
-    <w:p>
-      <w:pPr>
-        <w:pStyle w:val="Normal"/>
-        <w:rPr>
-          <w:rFonts w:cs="Calibri" w:cstheme="minorAscii"/>
-          <w:i w:val="1"/>
-          <w:iCs w:val="1"/>
-        </w:rPr>
-      </w:pPr>
-    </w:p>
-    <w:p>
-      <w:pPr>
-        <w:pStyle w:val="Normal"/>
-        <w:rPr>
-          <w:rFonts w:cs="Calibri" w:cstheme="minorAscii"/>
-          <w:i w:val="1"/>
-          <w:iCs w:val="1"/>
-        </w:rPr>
-      </w:pPr>
-    </w:p>
-    <w:p>
-      <w:pPr>
-        <w:rPr>
-          <w:rFonts w:cs="Calibri" w:cstheme="minorAscii"/>
-          <w:i w:val="1"/>
-          <w:iCs w:val="1"/>
-        </w:rPr>
-      </w:pPr>
-    </w:p>
-    <w:p>
-      <w:pPr>
-        <w:rPr>
-          <w:rFonts w:cs="Calibri" w:cstheme="minorAscii"/>
-          <w:i w:val="1"/>
-          <w:iCs w:val="1"/>
-        </w:rPr>
-      </w:pPr>
-    </w:p>
-    <w:p>
-      <w:pPr>
-        <w:rPr>
-          <w:rFonts w:cs="Calibri" w:cstheme="minorAscii"/>
-          <w:i w:val="1"/>
-          <w:iCs w:val="1"/>
-        </w:rPr>
-      </w:pPr>
-    </w:p>
-    <w:p>
-      <w:pPr>
-        <w:rPr>
-          <w:rFonts w:cstheme="minorHAnsi"/>
-          <w:i/>
-          <w:iCs/>
-        </w:rPr>
-      </w:pPr>
-      <w:r>
-        <w:rPr>
-          <w:rFonts w:cs="Calibri" w:cstheme="minorAscii"/>
-          <w:i w:val="1"/>
-          <w:iCs w:val="1"/>
+          <w:rFonts w:cstheme="minorHAnsi"/>
+          <w:i/>
+          <w:iCs/>
+        </w:rPr>
+      </w:pPr>
+      <w:r>
+        <w:rPr>
+          <w:rFonts w:cstheme="minorHAnsi"/>
+          <w:i/>
+          <w:iCs/>
         </w:rPr>
         <w:t>VPC</w:t>
       </w:r>
       <w:r>
         <w:rPr>
-          <w:rFonts w:cs="Calibri" w:cstheme="minorAscii"/>
-          <w:i w:val="1"/>
-          <w:iCs w:val="1"/>
+          <w:rFonts w:cstheme="minorHAnsi"/>
+          <w:i/>
+          <w:iCs/>
         </w:rPr>
         <w:t>Task1</w:t>
       </w:r>
       <w:r>
         <w:rPr>
-          <w:rFonts w:cs="Calibri" w:cstheme="minorAscii"/>
-          <w:i w:val="1"/>
-          <w:iCs w:val="1"/>
+          <w:rFonts w:cstheme="minorHAnsi"/>
+          <w:i/>
+          <w:iCs/>
         </w:rPr>
         <w:t>:</w:t>
       </w:r>
-    </w:p>
-    <w:p>
-      <w:pPr>
-        <w:rPr>
-          <w:b w:val="1"/>
-          <w:bCs w:val="1"/>
-          <w:i w:val="1"/>
-          <w:iCs w:val="1"/>
-        </w:rPr>
-      </w:pPr>
-    </w:p>
-    <w:p>
-      <w:pPr>
-        <w:rPr>
-          <w:b w:val="1"/>
-          <w:bCs w:val="1"/>
-          <w:i w:val="1"/>
-          <w:iCs w:val="1"/>
-        </w:rPr>
-      </w:pPr>
-    </w:p>
-    <w:p>
-      <w:pPr>
-        <w:pStyle w:val="Normal"/>
-        <w:rPr>
-          <w:b w:val="1"/>
-          <w:bCs w:val="1"/>
-          <w:i w:val="1"/>
-          <w:iCs w:val="1"/>
-        </w:rPr>
-      </w:pPr>
-      <w:r>
-        <w:drawing>
-          <wp:inline wp14:editId="7B6DF073" wp14:anchorId="1133BDB2">
-            <wp:extent cx="5730280" cy="6381750"/>
-            <wp:effectExtent l="0" t="0" r="0" b="0"/>
-            <wp:docPr id="1339394719" name="" title=""/>
-            <wp:cNvGraphicFramePr>
-              <a:graphicFrameLocks noChangeAspect="1"/>
-            </wp:cNvGraphicFramePr>
-            <a:graphic>
-              <a:graphicData uri="http://schemas.openxmlformats.org/drawingml/2006/picture">
-                <pic:pic>
-                  <pic:nvPicPr>
-                    <pic:cNvPr id="0" name=""/>
-                    <pic:cNvPicPr/>
-                  </pic:nvPicPr>
-                  <pic:blipFill>
-                    <a:blip r:embed="Ra7b6fed7dc374e89">
-                      <a:extLst>
-                        <a:ext xmlns:a="http://schemas.openxmlformats.org/drawingml/2006/main" uri="{28A0092B-C50C-407E-A947-70E740481C1C}">
-                          <a14:useLocalDpi val="0"/>
-                        </a:ext>
-                      </a:extLst>
-                    </a:blip>
-                    <a:stretch>
-                      <a:fillRect/>
-                    </a:stretch>
-                  </pic:blipFill>
-                  <pic:spPr>
-                    <a:xfrm>
-                      <a:off x="0" y="0"/>
-                      <a:ext cx="5730280" cy="6381750"/>
-                    </a:xfrm>
-                    <a:prstGeom prst="rect">
-                      <a:avLst/>
-                    </a:prstGeom>
-                  </pic:spPr>
-                </pic:pic>
-              </a:graphicData>
-            </a:graphic>
-          </wp:inline>
-        </w:drawing>
-      </w:r>
-    </w:p>
-    <w:p>
-      <w:pPr>
-        <w:pStyle w:val="Normal"/>
-        <w:rPr>
-          <w:b w:val="1"/>
-          <w:bCs w:val="1"/>
-          <w:i w:val="1"/>
-          <w:iCs w:val="1"/>
-        </w:rPr>
-      </w:pPr>
-    </w:p>
-    <w:p>
-      <w:pPr>
-        <w:pStyle w:val="Normal"/>
-        <w:rPr>
-          <w:b w:val="1"/>
-          <w:bCs w:val="1"/>
-          <w:i w:val="1"/>
-          <w:iCs w:val="1"/>
-        </w:rPr>
-      </w:pPr>
     </w:p>
     <w:p>
       <w:pPr>
@@ -276,18 +106,18 @@
           <w:numId w:val="10"/>
         </w:numPr>
         <w:rPr>
-          <w:rFonts w:cs="Calibri" w:cstheme="minorAscii"/>
-          <w:i w:val="1"/>
-          <w:iCs w:val="1"/>
-        </w:rPr>
-      </w:pPr>
-      <w:r>
-        <w:rPr>
-          <w:rFonts w:cs="Calibri" w:cstheme="minorAscii"/>
-          <w:i w:val="1"/>
-          <w:iCs w:val="1"/>
-        </w:rPr>
-        <w:t>Public1 subnet in us-east-1: 172.16.1.0/24</w:t>
+          <w:rFonts w:cstheme="minorHAnsi"/>
+          <w:i/>
+          <w:iCs/>
+        </w:rPr>
+      </w:pPr>
+      <w:r>
+        <w:rPr>
+          <w:rFonts w:cstheme="minorHAnsi"/>
+          <w:i/>
+          <w:iCs/>
+        </w:rPr>
+        <w:t>Public1 subnet in us-east-1a: 172.16.1.0/24</w:t>
       </w:r>
     </w:p>
     <w:p>
@@ -298,30 +128,16 @@
           <w:numId w:val="10"/>
         </w:numPr>
         <w:rPr>
-          <w:i w:val="1"/>
-          <w:iCs w:val="1"/>
-        </w:rPr>
-      </w:pPr>
-      <w:r>
-        <w:rPr>
-          <w:i w:val="1"/>
-          <w:iCs w:val="1"/>
-        </w:rPr>
-        <w:t>Private1 subnet in us-east-</w:t>
-      </w:r>
-      <w:r>
-        <w:rPr>
-          <w:i w:val="1"/>
-          <w:iCs w:val="1"/>
-        </w:rPr>
-        <w:t>2</w:t>
-      </w:r>
-      <w:r>
-        <w:rPr>
-          <w:i w:val="1"/>
-          <w:iCs w:val="1"/>
-        </w:rPr>
-        <w:t>: 172.16.2.0/24</w:t>
+          <w:i/>
+          <w:iCs/>
+        </w:rPr>
+      </w:pPr>
+      <w:r>
+        <w:rPr>
+          <w:i/>
+          <w:iCs/>
+        </w:rPr>
+        <w:t>Private1 subnet in us-east-1b: 172.16.2.0/24</w:t>
       </w:r>
     </w:p>
     <w:p>
@@ -592,16 +408,16 @@
           <w:numId w:val="10"/>
         </w:numPr>
         <w:rPr>
-          <w:rFonts w:cs="Calibri" w:cstheme="minorAscii"/>
-          <w:i w:val="1"/>
-          <w:iCs w:val="1"/>
-        </w:rPr>
-      </w:pPr>
-      <w:r>
-        <w:rPr>
-          <w:rFonts w:cs="Calibri" w:cstheme="minorAscii"/>
-          <w:i w:val="1"/>
-          <w:iCs w:val="1"/>
+          <w:rFonts w:cstheme="minorHAnsi"/>
+          <w:i/>
+          <w:iCs/>
+        </w:rPr>
+      </w:pPr>
+      <w:r>
+        <w:rPr>
+          <w:rFonts w:cstheme="minorHAnsi"/>
+          <w:i/>
+          <w:iCs/>
         </w:rPr>
         <w:t>For the public route table, create a default route to the internet using the 0.0.0.0/0 CIDR notation.</w:t>
       </w:r>
@@ -609,49 +425,268 @@
     <w:p>
       <w:pPr>
         <w:rPr>
-          <w:rFonts w:cstheme="minorHAnsi"/>
-          <w:i/>
-          <w:iCs/>
-        </w:rPr>
-      </w:pPr>
-    </w:p>
-    <w:p>
-      <w:pPr>
-        <w:rPr>
-          <w:rFonts w:cstheme="minorHAnsi"/>
-          <w:i/>
-          <w:iCs/>
-        </w:rPr>
-      </w:pPr>
-      <w:r>
-        <w:rPr>
-          <w:rFonts w:cs="Calibri" w:cstheme="minorAscii"/>
-          <w:i w:val="1"/>
-          <w:iCs w:val="1"/>
+          <w:b/>
+          <w:bCs/>
+          <w:i/>
+          <w:iCs/>
+        </w:rPr>
+      </w:pPr>
+      <w:r>
+        <w:rPr>
+          <w:b/>
+          <w:bCs/>
+          <w:i/>
+          <w:iCs/>
+        </w:rPr>
+        <w:t xml:space="preserve">Create </w:t>
+      </w:r>
+      <w:r>
+        <w:rPr>
+          <w:b/>
+          <w:bCs/>
+          <w:i/>
+          <w:iCs/>
+        </w:rPr>
+        <w:t>2</w:t>
+      </w:r>
+      <w:r>
+        <w:rPr>
+          <w:b/>
+          <w:bCs/>
+          <w:i/>
+          <w:iCs/>
+        </w:rPr>
+        <w:t xml:space="preserve"> EC2 instances </w:t>
+      </w:r>
+      <w:r>
+        <w:rPr>
+          <w:b/>
+          <w:bCs/>
+          <w:i/>
+          <w:iCs/>
+        </w:rPr>
+        <w:t xml:space="preserve">in </w:t>
+      </w:r>
+      <w:r>
+        <w:rPr>
+          <w:b/>
+          <w:bCs/>
+          <w:i/>
+          <w:iCs/>
+        </w:rPr>
+        <w:t xml:space="preserve">the </w:t>
+      </w:r>
+      <w:r>
+        <w:rPr>
+          <w:b/>
+          <w:bCs/>
+          <w:i/>
+          <w:iCs/>
+        </w:rPr>
+        <w:t>public and private subnet</w:t>
+      </w:r>
+      <w:r>
+        <w:rPr>
+          <w:b/>
+          <w:bCs/>
+          <w:i/>
+          <w:iCs/>
+        </w:rPr>
+        <w:t>. Try to</w:t>
+      </w:r>
+      <w:r>
+        <w:rPr>
+          <w:b/>
+          <w:bCs/>
+          <w:i/>
+          <w:iCs/>
+        </w:rPr>
+        <w:t xml:space="preserve"> </w:t>
+      </w:r>
+      <w:proofErr w:type="spellStart"/>
+      <w:r>
+        <w:rPr>
+          <w:b/>
+          <w:bCs/>
+          <w:i/>
+          <w:iCs/>
+        </w:rPr>
+        <w:t>ssh</w:t>
+      </w:r>
+      <w:proofErr w:type="spellEnd"/>
+      <w:r>
+        <w:rPr>
+          <w:b/>
+          <w:bCs/>
+          <w:i/>
+          <w:iCs/>
+        </w:rPr>
+        <w:t xml:space="preserve"> them.</w:t>
+      </w:r>
+    </w:p>
+    <w:p>
+      <w:pPr>
+        <w:rPr>
+          <w:b/>
+          <w:bCs/>
+          <w:i/>
+          <w:iCs/>
+        </w:rPr>
+      </w:pPr>
+      <w:r>
+        <w:rPr>
+          <w:b/>
+          <w:bCs/>
+          <w:i/>
+          <w:iCs/>
+        </w:rPr>
+        <w:t xml:space="preserve">Create bastion </w:t>
+      </w:r>
+      <w:proofErr w:type="gramStart"/>
+      <w:r>
+        <w:rPr>
+          <w:b/>
+          <w:bCs/>
+          <w:i/>
+          <w:iCs/>
+        </w:rPr>
+        <w:t>host</w:t>
+      </w:r>
+      <w:proofErr w:type="gramEnd"/>
+      <w:r>
+        <w:rPr>
+          <w:b/>
+          <w:bCs/>
+          <w:i/>
+          <w:iCs/>
+        </w:rPr>
+        <w:t xml:space="preserve"> </w:t>
+      </w:r>
+    </w:p>
+    <w:p>
+      <w:pPr>
+        <w:rPr>
+          <w:b/>
+          <w:bCs/>
+          <w:i/>
+          <w:iCs/>
+        </w:rPr>
+      </w:pPr>
+      <w:r>
+        <w:rPr>
+          <w:b/>
+          <w:bCs/>
+          <w:i/>
+          <w:iCs/>
+        </w:rPr>
+        <w:t>Connect to EC2 instance in the private subnet</w:t>
+      </w:r>
+      <w:r>
+        <w:rPr>
+          <w:b/>
+          <w:bCs/>
+          <w:i/>
+          <w:iCs/>
+        </w:rPr>
+        <w:t xml:space="preserve">. </w:t>
+      </w:r>
+      <w:r>
+        <w:rPr>
+          <w:b/>
+          <w:bCs/>
+          <w:i/>
+          <w:iCs/>
+        </w:rPr>
+        <w:t xml:space="preserve">Try to update </w:t>
+      </w:r>
+      <w:proofErr w:type="gramStart"/>
+      <w:r>
+        <w:rPr>
+          <w:b/>
+          <w:bCs/>
+          <w:i/>
+          <w:iCs/>
+        </w:rPr>
+        <w:t>system</w:t>
+      </w:r>
+      <w:proofErr w:type="gramEnd"/>
+    </w:p>
+    <w:p>
+      <w:pPr>
+        <w:rPr>
+          <w:b/>
+          <w:bCs/>
+          <w:i/>
+          <w:iCs/>
+        </w:rPr>
+      </w:pPr>
+      <w:r>
+        <w:rPr>
+          <w:b/>
+          <w:bCs/>
+          <w:i/>
+          <w:iCs/>
+        </w:rPr>
+        <w:t>Create Nat Instance</w:t>
+      </w:r>
+    </w:p>
+    <w:p>
+      <w:pPr>
+        <w:rPr>
+          <w:b/>
+          <w:bCs/>
+          <w:i/>
+          <w:iCs/>
+        </w:rPr>
+      </w:pPr>
+      <w:r>
+        <w:rPr>
+          <w:b/>
+          <w:bCs/>
+          <w:i/>
+          <w:iCs/>
+        </w:rPr>
+        <w:t xml:space="preserve">Connect to EC2 instance in the private subnet. Try to update </w:t>
+      </w:r>
+      <w:proofErr w:type="gramStart"/>
+      <w:r>
+        <w:rPr>
+          <w:b/>
+          <w:bCs/>
+          <w:i/>
+          <w:iCs/>
+        </w:rPr>
+        <w:t>system</w:t>
+      </w:r>
+      <w:proofErr w:type="gramEnd"/>
+    </w:p>
+    <w:p>
+      <w:pPr>
+        <w:rPr>
+          <w:rFonts w:cstheme="minorHAnsi"/>
+          <w:i/>
+          <w:iCs/>
+        </w:rPr>
+      </w:pPr>
+    </w:p>
+    <w:p>
+      <w:pPr>
+        <w:rPr>
+          <w:rFonts w:cstheme="minorHAnsi"/>
+          <w:i/>
+          <w:iCs/>
+        </w:rPr>
+      </w:pPr>
+      <w:r>
+        <w:rPr>
+          <w:rFonts w:cstheme="minorHAnsi"/>
+          <w:i/>
+          <w:iCs/>
         </w:rPr>
         <w:t>Task 2</w:t>
       </w:r>
     </w:p>
-    <w:p w14:noSpellErr="1">
-      <w:pPr>
-        <w:rPr>
-          <w:b w:val="1"/>
-          <w:bCs w:val="1"/>
-          <w:i w:val="1"/>
-          <w:iCs w:val="1"/>
-        </w:rPr>
-      </w:pPr>
-      <w:r>
-        <w:rPr>
-          <w:b w:val="1"/>
-          <w:bCs w:val="1"/>
-          <w:i w:val="1"/>
-          <w:iCs w:val="1"/>
-        </w:rPr>
-        <w:t>Create a VPC from scratch (without using the VPC Wizard).</w:t>
-      </w:r>
-    </w:p>
-    <w:p w14:noSpellErr="1">
+    <w:p>
       <w:pPr>
         <w:pStyle w:val="ListParagraph"/>
         <w:numPr>
@@ -659,21 +694,21 @@
           <w:numId w:val="10"/>
         </w:numPr>
         <w:rPr>
-          <w:rFonts w:cs="Calibri" w:cstheme="minorAscii"/>
-          <w:i w:val="1"/>
-          <w:iCs w:val="1"/>
-        </w:rPr>
-      </w:pPr>
-      <w:r>
-        <w:rPr>
-          <w:rFonts w:cs="Calibri" w:cstheme="minorAscii"/>
-          <w:i w:val="1"/>
-          <w:iCs w:val="1"/>
-        </w:rPr>
-        <w:t>Set the VPC CIDR to 172.16.0.0/16.</w:t>
-      </w:r>
-    </w:p>
-    <w:p w14:noSpellErr="1">
+          <w:rFonts w:cstheme="minorHAnsi"/>
+          <w:i/>
+          <w:iCs/>
+        </w:rPr>
+      </w:pPr>
+      <w:r>
+        <w:rPr>
+          <w:rFonts w:cstheme="minorHAnsi"/>
+          <w:i/>
+          <w:iCs/>
+        </w:rPr>
+        <w:t>Create a VPC from scratch (without using the VPC Wizard).</w:t>
+      </w:r>
+    </w:p>
+    <w:p>
       <w:pPr>
         <w:pStyle w:val="ListParagraph"/>
         <w:numPr>
@@ -681,16 +716,38 @@
           <w:numId w:val="10"/>
         </w:numPr>
         <w:rPr>
-          <w:rFonts w:cs="Calibri" w:cstheme="minorAscii"/>
-          <w:i w:val="1"/>
-          <w:iCs w:val="1"/>
-        </w:rPr>
-      </w:pPr>
-      <w:r>
-        <w:rPr>
-          <w:rFonts w:cs="Calibri" w:cstheme="minorAscii"/>
-          <w:i w:val="1"/>
-          <w:iCs w:val="1"/>
+          <w:rFonts w:cstheme="minorHAnsi"/>
+          <w:i/>
+          <w:iCs/>
+        </w:rPr>
+      </w:pPr>
+      <w:r>
+        <w:rPr>
+          <w:rFonts w:cstheme="minorHAnsi"/>
+          <w:i/>
+          <w:iCs/>
+        </w:rPr>
+        <w:t>Set the VPC CIDR to 172.16.0.0/16.</w:t>
+      </w:r>
+    </w:p>
+    <w:p>
+      <w:pPr>
+        <w:pStyle w:val="ListParagraph"/>
+        <w:numPr>
+          <w:ilvl w:val="0"/>
+          <w:numId w:val="10"/>
+        </w:numPr>
+        <w:rPr>
+          <w:rFonts w:cstheme="minorHAnsi"/>
+          <w:i/>
+          <w:iCs/>
+        </w:rPr>
+      </w:pPr>
+      <w:r>
+        <w:rPr>
+          <w:rFonts w:cstheme="minorHAnsi"/>
+          <w:i/>
+          <w:iCs/>
         </w:rPr>
         <w:t>Create a public and private subnet in different Availability Zones using the following IP CIDR addresses:</w:t>
       </w:r>
@@ -703,48 +760,32 @@
           <w:numId w:val="10"/>
         </w:numPr>
         <w:rPr>
-          <w:rFonts w:cs="Calibri" w:cstheme="minorAscii"/>
-          <w:i w:val="1"/>
-          <w:iCs w:val="1"/>
-        </w:rPr>
-      </w:pPr>
-      <w:r>
-        <w:rPr>
-          <w:rFonts w:cs="Calibri" w:cstheme="minorAscii"/>
-          <w:i w:val="1"/>
-          <w:iCs w:val="1"/>
-        </w:rPr>
-        <w:t>Public1 subnet in us-</w:t>
-      </w:r>
-      <w:r>
-        <w:rPr>
-          <w:rFonts w:cs="Calibri" w:cstheme="minorAscii"/>
-          <w:i w:val="1"/>
-          <w:iCs w:val="1"/>
-        </w:rPr>
-        <w:t>west</w:t>
-      </w:r>
-      <w:r>
-        <w:rPr>
-          <w:rFonts w:cs="Calibri" w:cstheme="minorAscii"/>
-          <w:i w:val="1"/>
-          <w:iCs w:val="1"/>
-        </w:rPr>
-        <w:t>-1: 172.16.1</w:t>
-      </w:r>
-      <w:r>
-        <w:rPr>
-          <w:rFonts w:cs="Calibri" w:cstheme="minorAscii"/>
-          <w:i w:val="1"/>
-          <w:iCs w:val="1"/>
+          <w:rFonts w:cstheme="minorHAnsi"/>
+          <w:i/>
+          <w:iCs/>
+        </w:rPr>
+      </w:pPr>
+      <w:r>
+        <w:rPr>
+          <w:rFonts w:cstheme="minorHAnsi"/>
+          <w:i/>
+          <w:iCs/>
+        </w:rPr>
+        <w:t>Public1 subnet in us-east-1a: 172.16.1</w:t>
+      </w:r>
+      <w:r>
+        <w:rPr>
+          <w:rFonts w:cstheme="minorHAnsi"/>
+          <w:i/>
+          <w:iCs/>
         </w:rPr>
         <w:t>0</w:t>
       </w:r>
       <w:r>
         <w:rPr>
-          <w:rFonts w:cs="Calibri" w:cstheme="minorAscii"/>
-          <w:i w:val="1"/>
-          <w:iCs w:val="1"/>
+          <w:rFonts w:cstheme="minorHAnsi"/>
+          <w:i/>
+          <w:iCs/>
         </w:rPr>
         <w:t>.0/24</w:t>
       </w:r>
@@ -757,74 +798,37 @@
           <w:numId w:val="10"/>
         </w:numPr>
         <w:rPr>
-          <w:i w:val="1"/>
-          <w:iCs w:val="1"/>
-        </w:rPr>
-      </w:pPr>
-      <w:r>
-        <w:rPr>
-          <w:i w:val="1"/>
-          <w:iCs w:val="1"/>
-        </w:rPr>
-        <w:t>Private1 subnet in us-</w:t>
-      </w:r>
-      <w:r>
-        <w:rPr>
-          <w:i w:val="1"/>
-          <w:iCs w:val="1"/>
-        </w:rPr>
-        <w:t>west</w:t>
-      </w:r>
-      <w:r>
-        <w:rPr>
-          <w:i w:val="1"/>
-          <w:iCs w:val="1"/>
-        </w:rPr>
-        <w:t>-2: 172.16.2</w:t>
-      </w:r>
-      <w:r>
-        <w:rPr>
-          <w:i w:val="1"/>
-          <w:iCs w:val="1"/>
+          <w:rFonts w:cstheme="minorHAnsi"/>
+          <w:i/>
+          <w:iCs/>
+        </w:rPr>
+      </w:pPr>
+      <w:r>
+        <w:rPr>
+          <w:rFonts w:cstheme="minorHAnsi"/>
+          <w:i/>
+          <w:iCs/>
+        </w:rPr>
+        <w:t>Private1 subnet in us-east-1b: 172.16.2</w:t>
+      </w:r>
+      <w:r>
+        <w:rPr>
+          <w:rFonts w:cstheme="minorHAnsi"/>
+          <w:i/>
+          <w:iCs/>
         </w:rPr>
         <w:t>0</w:t>
       </w:r>
       <w:r>
         <w:rPr>
-          <w:i w:val="1"/>
-          <w:iCs w:val="1"/>
+          <w:rFonts w:cstheme="minorHAnsi"/>
+          <w:i/>
+          <w:iCs/>
         </w:rPr>
         <w:t>.0/24</w:t>
       </w:r>
     </w:p>
-    <w:p w14:noSpellErr="1">
-      <w:pPr>
-        <w:rPr>
-          <w:i w:val="1"/>
-          <w:iCs w:val="1"/>
-        </w:rPr>
-      </w:pPr>
-    </w:p>
-    <w:p w14:noSpellErr="1">
-      <w:pPr>
-        <w:rPr>
-          <w:b w:val="1"/>
-          <w:bCs w:val="1"/>
-          <w:i w:val="1"/>
-          <w:iCs w:val="1"/>
-        </w:rPr>
-      </w:pPr>
-      <w:r>
-        <w:rPr>
-          <w:b w:val="1"/>
-          <w:bCs w:val="1"/>
-          <w:i w:val="1"/>
-          <w:iCs w:val="1"/>
-        </w:rPr>
-        <w:t>Create Two Network Access Control Lists (NACLs), and Associate Each with the Proper Subnet</w:t>
-      </w:r>
-    </w:p>
-    <w:p w14:noSpellErr="1">
+    <w:p>
       <w:pPr>
         <w:pStyle w:val="ListParagraph"/>
         <w:numPr>
@@ -832,21 +836,21 @@
           <w:numId w:val="10"/>
         </w:numPr>
         <w:rPr>
-          <w:rFonts w:cs="Calibri" w:cstheme="minorAscii"/>
-          <w:i w:val="1"/>
-          <w:iCs w:val="1"/>
-        </w:rPr>
-      </w:pPr>
-      <w:r>
-        <w:rPr>
-          <w:rFonts w:cs="Calibri" w:cstheme="minorAscii"/>
-          <w:i w:val="1"/>
-          <w:iCs w:val="1"/>
-        </w:rPr>
-        <w:t>Create a public NACL with inbound rules allowing HTTP and SSH traffic, as well as an outbound rule allowing traffic on port range 1024-65535.</w:t>
-      </w:r>
-    </w:p>
-    <w:p w14:noSpellErr="1">
+          <w:rFonts w:cstheme="minorHAnsi"/>
+          <w:i/>
+          <w:iCs/>
+        </w:rPr>
+      </w:pPr>
+      <w:r>
+        <w:rPr>
+          <w:rFonts w:cstheme="minorHAnsi"/>
+          <w:i/>
+          <w:iCs/>
+        </w:rPr>
+        <w:t>Create Two Network Access Control Lists (NACLs), and Associate Each with the Proper Subnet</w:t>
+      </w:r>
+    </w:p>
+    <w:p>
       <w:pPr>
         <w:pStyle w:val="ListParagraph"/>
         <w:numPr>
@@ -854,18 +858,18 @@
           <w:numId w:val="10"/>
         </w:numPr>
         <w:rPr>
-          <w:rFonts w:cs="Calibri" w:cstheme="minorAscii"/>
-          <w:i w:val="1"/>
-          <w:iCs w:val="1"/>
-        </w:rPr>
-      </w:pPr>
-      <w:r>
-        <w:rPr>
-          <w:rFonts w:cs="Calibri" w:cstheme="minorAscii"/>
-          <w:i w:val="1"/>
-          <w:iCs w:val="1"/>
-        </w:rPr>
-        <w:t>Associate the public NACL with the public subnet.</w:t>
+          <w:rFonts w:cstheme="minorHAnsi"/>
+          <w:i/>
+          <w:iCs/>
+        </w:rPr>
+      </w:pPr>
+      <w:r>
+        <w:rPr>
+          <w:rFonts w:cstheme="minorHAnsi"/>
+          <w:i/>
+          <w:iCs/>
+        </w:rPr>
+        <w:t>Create a public NACL with inbound rules allowing HTTP and SSH traffic, as well as an outbound rule allowing traffic on port range 1024-65535.</w:t>
       </w:r>
     </w:p>
     <w:p>
@@ -876,57 +880,18 @@
           <w:numId w:val="10"/>
         </w:numPr>
         <w:rPr>
-          <w:i w:val="1"/>
-          <w:iCs w:val="1"/>
-        </w:rPr>
-      </w:pPr>
-      <w:r>
-        <w:rPr>
-          <w:i w:val="1"/>
-          <w:iCs w:val="1"/>
-        </w:rPr>
-        <w:t>Create a private NACL with an inbound rule allowing SSH traffic with a source of 172.16.1</w:t>
-      </w:r>
-      <w:r>
-        <w:rPr>
-          <w:i w:val="1"/>
-          <w:iCs w:val="1"/>
-        </w:rPr>
-        <w:t>0</w:t>
-      </w:r>
-      <w:r>
-        <w:rPr>
-          <w:i w:val="1"/>
-          <w:iCs w:val="1"/>
-        </w:rPr>
-        <w:t>.0/24, as well as an outbound rule allowing traffic on port range 1024-65535.</w:t>
-      </w:r>
-    </w:p>
-    <w:p w14:noSpellErr="1">
-      <w:pPr>
-        <w:rPr>
-          <w:i w:val="1"/>
-          <w:iCs w:val="1"/>
-        </w:rPr>
-      </w:pPr>
-    </w:p>
-    <w:p w14:noSpellErr="1">
-      <w:pPr>
-        <w:rPr>
-          <w:b w:val="1"/>
-          <w:bCs w:val="1"/>
-          <w:i w:val="1"/>
-          <w:iCs w:val="1"/>
-        </w:rPr>
-      </w:pPr>
-      <w:r>
-        <w:rPr>
-          <w:b w:val="1"/>
-          <w:bCs w:val="1"/>
-          <w:i w:val="1"/>
-          <w:iCs w:val="1"/>
-        </w:rPr>
-        <w:t>Associate the private NACL with the private subnet.</w:t>
+          <w:rFonts w:cstheme="minorHAnsi"/>
+          <w:i/>
+          <w:iCs/>
+        </w:rPr>
+      </w:pPr>
+      <w:r>
+        <w:rPr>
+          <w:rFonts w:cstheme="minorHAnsi"/>
+          <w:i/>
+          <w:iCs/>
+        </w:rPr>
+        <w:t>Associate the public NACL with the public subnet.</w:t>
       </w:r>
     </w:p>
     <w:p>
@@ -937,91 +902,38 @@
           <w:numId w:val="10"/>
         </w:numPr>
         <w:rPr>
-          <w:rFonts w:cs="Calibri" w:cstheme="minorAscii"/>
-          <w:i w:val="1"/>
-          <w:iCs w:val="1"/>
-        </w:rPr>
-      </w:pPr>
-      <w:r>
-        <w:rPr>
-          <w:rFonts w:cs="Calibri" w:cstheme="minorAscii"/>
-          <w:i w:val="1"/>
-          <w:iCs w:val="1"/>
-        </w:rPr>
-        <w:t xml:space="preserve">For the </w:t>
-      </w:r>
-      <w:r>
-        <w:rPr>
-          <w:rFonts w:cs="Calibri" w:cstheme="minorAscii"/>
-          <w:i w:val="1"/>
-          <w:iCs w:val="1"/>
-        </w:rPr>
-        <w:t>Public_NACL</w:t>
-      </w:r>
-      <w:r>
-        <w:rPr>
-          <w:rFonts w:cs="Calibri" w:cstheme="minorAscii"/>
-          <w:i w:val="1"/>
-          <w:iCs w:val="1"/>
-        </w:rPr>
-        <w:t>, let the ephemeral port range in the inbound rule with the destination going to 172.16.2.0/24 and a public outbound port 22 going to 172.16.2</w:t>
-      </w:r>
-      <w:r>
-        <w:rPr>
-          <w:rFonts w:cs="Calibri" w:cstheme="minorAscii"/>
-          <w:i w:val="1"/>
-          <w:iCs w:val="1"/>
+          <w:rFonts w:cstheme="minorHAnsi"/>
+          <w:i/>
+          <w:iCs/>
+        </w:rPr>
+      </w:pPr>
+      <w:r>
+        <w:rPr>
+          <w:rFonts w:cstheme="minorHAnsi"/>
+          <w:i/>
+          <w:iCs/>
+        </w:rPr>
+        <w:lastRenderedPageBreak/>
+        <w:t>Create a private NACL with an inbound rule allowing SSH traffic with a source of 172.16.1</w:t>
+      </w:r>
+      <w:r>
+        <w:rPr>
+          <w:rFonts w:cstheme="minorHAnsi"/>
+          <w:i/>
+          <w:iCs/>
         </w:rPr>
         <w:t>0</w:t>
       </w:r>
       <w:r>
         <w:rPr>
-          <w:rFonts w:cs="Calibri" w:cstheme="minorAscii"/>
-          <w:i w:val="1"/>
-          <w:iCs w:val="1"/>
-        </w:rPr>
-        <w:t>.0/24.</w:t>
-      </w:r>
-    </w:p>
-    <w:p>
-      <w:pPr>
-        <w:rPr>
-          <w:b w:val="1"/>
-          <w:bCs w:val="1"/>
-          <w:i w:val="1"/>
-          <w:iCs w:val="1"/>
-        </w:rPr>
-      </w:pPr>
-      <w:r>
-        <w:rPr>
-          <w:b w:val="1"/>
-          <w:bCs w:val="1"/>
-          <w:i w:val="1"/>
-          <w:iCs w:val="1"/>
-        </w:rPr>
-        <w:t>Create an internet gateway, and connect it to the VPC.</w:t>
-      </w:r>
-    </w:p>
-    <w:p w14:noSpellErr="1">
-      <w:pPr>
-        <w:rPr>
-          <w:b w:val="1"/>
-          <w:bCs w:val="1"/>
-          <w:i w:val="1"/>
-          <w:iCs w:val="1"/>
-        </w:rPr>
-      </w:pPr>
-      <w:r>
-        <w:rPr>
-          <w:b w:val="1"/>
-          <w:bCs w:val="1"/>
-          <w:i w:val="1"/>
-          <w:iCs w:val="1"/>
-        </w:rPr>
-        <w:t>Create two route tables:</w:t>
-      </w:r>
-    </w:p>
-    <w:p w14:noSpellErr="1">
+          <w:rFonts w:cstheme="minorHAnsi"/>
+          <w:i/>
+          <w:iCs/>
+        </w:rPr>
+        <w:t>.0/24, as well as an outbound rule allowing traffic on port range 1024-65535.</w:t>
+      </w:r>
+    </w:p>
+    <w:p>
       <w:pPr>
         <w:pStyle w:val="ListParagraph"/>
         <w:numPr>
@@ -1029,21 +941,21 @@
           <w:numId w:val="10"/>
         </w:numPr>
         <w:rPr>
-          <w:rFonts w:cs="Calibri" w:cstheme="minorAscii"/>
-          <w:i w:val="1"/>
-          <w:iCs w:val="1"/>
-        </w:rPr>
-      </w:pPr>
-      <w:r>
-        <w:rPr>
-          <w:rFonts w:cs="Calibri" w:cstheme="minorAscii"/>
-          <w:i w:val="1"/>
-          <w:iCs w:val="1"/>
-        </w:rPr>
-        <w:t>One for the public subnet with an internet gateway route</w:t>
-      </w:r>
-    </w:p>
-    <w:p w14:noSpellErr="1">
+          <w:rFonts w:cstheme="minorHAnsi"/>
+          <w:i/>
+          <w:iCs/>
+        </w:rPr>
+      </w:pPr>
+      <w:r>
+        <w:rPr>
+          <w:rFonts w:cstheme="minorHAnsi"/>
+          <w:i/>
+          <w:iCs/>
+        </w:rPr>
+        <w:t>Associate the private NACL with the private subnet.</w:t>
+      </w:r>
+    </w:p>
+    <w:p>
       <w:pPr>
         <w:pStyle w:val="ListParagraph"/>
         <w:numPr>
@@ -1051,21 +963,71 @@
           <w:numId w:val="10"/>
         </w:numPr>
         <w:rPr>
-          <w:rFonts w:cs="Calibri" w:cstheme="minorAscii"/>
-          <w:i w:val="1"/>
-          <w:iCs w:val="1"/>
-        </w:rPr>
-      </w:pPr>
-      <w:r>
-        <w:rPr>
-          <w:rFonts w:cs="Calibri" w:cstheme="minorAscii"/>
-          <w:i w:val="1"/>
-          <w:iCs w:val="1"/>
-        </w:rPr>
-        <w:t>One for the private subnet without an internet gateway route</w:t>
-      </w:r>
-    </w:p>
-    <w:p w14:noSpellErr="1">
+          <w:rFonts w:cstheme="minorHAnsi"/>
+          <w:i/>
+          <w:iCs/>
+        </w:rPr>
+      </w:pPr>
+      <w:r>
+        <w:rPr>
+          <w:rFonts w:cstheme="minorHAnsi"/>
+          <w:i/>
+          <w:iCs/>
+        </w:rPr>
+        <w:t xml:space="preserve">For the </w:t>
+      </w:r>
+      <w:proofErr w:type="spellStart"/>
+      <w:r>
+        <w:rPr>
+          <w:rFonts w:cstheme="minorHAnsi"/>
+          <w:i/>
+          <w:iCs/>
+        </w:rPr>
+        <w:t>Public_NACL</w:t>
+      </w:r>
+      <w:proofErr w:type="spellEnd"/>
+      <w:r>
+        <w:rPr>
+          <w:rFonts w:cstheme="minorHAnsi"/>
+          <w:i/>
+          <w:iCs/>
+        </w:rPr>
+        <w:t>, let the ephemeral port range in the inbound rule with the destination going to 172.16.2</w:t>
+      </w:r>
+      <w:r>
+        <w:rPr>
+          <w:rFonts w:cstheme="minorHAnsi"/>
+          <w:i/>
+          <w:iCs/>
+        </w:rPr>
+        <w:t>0</w:t>
+      </w:r>
+      <w:r>
+        <w:rPr>
+          <w:rFonts w:cstheme="minorHAnsi"/>
+          <w:i/>
+          <w:iCs/>
+        </w:rPr>
+        <w:t>.0/24 and a public outbound port 22 going to 172.16.2</w:t>
+      </w:r>
+      <w:r>
+        <w:rPr>
+          <w:rFonts w:cstheme="minorHAnsi"/>
+          <w:i/>
+          <w:iCs/>
+        </w:rPr>
+        <w:t>0</w:t>
+      </w:r>
+      <w:r>
+        <w:rPr>
+          <w:rFonts w:cstheme="minorHAnsi"/>
+          <w:i/>
+          <w:iCs/>
+        </w:rPr>
+        <w:t>.0/24.</w:t>
+      </w:r>
+    </w:p>
+    <w:p>
       <w:pPr>
         <w:pStyle w:val="ListParagraph"/>
         <w:numPr>
@@ -1073,32 +1035,429 @@
           <w:numId w:val="10"/>
         </w:numPr>
         <w:rPr>
-          <w:rFonts w:cs="Calibri" w:cstheme="minorAscii"/>
-          <w:i w:val="1"/>
-          <w:iCs w:val="1"/>
-        </w:rPr>
-      </w:pPr>
-      <w:r>
-        <w:rPr>
-          <w:rFonts w:cs="Calibri" w:cstheme="minorAscii"/>
-          <w:i w:val="1"/>
-          <w:iCs w:val="1"/>
+          <w:rFonts w:cstheme="minorHAnsi"/>
+          <w:i/>
+          <w:iCs/>
+        </w:rPr>
+      </w:pPr>
+      <w:r>
+        <w:rPr>
+          <w:rFonts w:cstheme="minorHAnsi"/>
+          <w:i/>
+          <w:iCs/>
+        </w:rPr>
+        <w:t xml:space="preserve">Create an internet </w:t>
+      </w:r>
+      <w:proofErr w:type="gramStart"/>
+      <w:r>
+        <w:rPr>
+          <w:rFonts w:cstheme="minorHAnsi"/>
+          <w:i/>
+          <w:iCs/>
+        </w:rPr>
+        <w:t>gateway, and</w:t>
+      </w:r>
+      <w:proofErr w:type="gramEnd"/>
+      <w:r>
+        <w:rPr>
+          <w:rFonts w:cstheme="minorHAnsi"/>
+          <w:i/>
+          <w:iCs/>
+        </w:rPr>
+        <w:t xml:space="preserve"> connect it to the VPC.</w:t>
+      </w:r>
+    </w:p>
+    <w:p>
+      <w:pPr>
+        <w:pStyle w:val="ListParagraph"/>
+        <w:numPr>
+          <w:ilvl w:val="0"/>
+          <w:numId w:val="10"/>
+        </w:numPr>
+        <w:rPr>
+          <w:rFonts w:cstheme="minorHAnsi"/>
+          <w:i/>
+          <w:iCs/>
+        </w:rPr>
+      </w:pPr>
+      <w:r>
+        <w:rPr>
+          <w:rFonts w:cstheme="minorHAnsi"/>
+          <w:i/>
+          <w:iCs/>
+        </w:rPr>
+        <w:t>Create two route tables:</w:t>
+      </w:r>
+    </w:p>
+    <w:p>
+      <w:pPr>
+        <w:pStyle w:val="ListParagraph"/>
+        <w:numPr>
+          <w:ilvl w:val="0"/>
+          <w:numId w:val="10"/>
+        </w:numPr>
+        <w:rPr>
+          <w:rFonts w:cstheme="minorHAnsi"/>
+          <w:i/>
+          <w:iCs/>
+        </w:rPr>
+      </w:pPr>
+      <w:r>
+        <w:rPr>
+          <w:rFonts w:cstheme="minorHAnsi"/>
+          <w:i/>
+          <w:iCs/>
+        </w:rPr>
+        <w:t>One for the public subnet with an internet gateway route</w:t>
+      </w:r>
+    </w:p>
+    <w:p>
+      <w:pPr>
+        <w:pStyle w:val="ListParagraph"/>
+        <w:numPr>
+          <w:ilvl w:val="0"/>
+          <w:numId w:val="10"/>
+        </w:numPr>
+        <w:rPr>
+          <w:rFonts w:cstheme="minorHAnsi"/>
+          <w:i/>
+          <w:iCs/>
+        </w:rPr>
+      </w:pPr>
+      <w:r>
+        <w:rPr>
+          <w:rFonts w:cstheme="minorHAnsi"/>
+          <w:i/>
+          <w:iCs/>
+        </w:rPr>
+        <w:t>One for the private subnet without an internet gateway route</w:t>
+      </w:r>
+    </w:p>
+    <w:p>
+      <w:pPr>
+        <w:pStyle w:val="ListParagraph"/>
+        <w:numPr>
+          <w:ilvl w:val="0"/>
+          <w:numId w:val="10"/>
+        </w:numPr>
+        <w:rPr>
+          <w:rFonts w:cstheme="minorHAnsi"/>
+          <w:i/>
+          <w:iCs/>
+        </w:rPr>
+      </w:pPr>
+      <w:r>
+        <w:rPr>
+          <w:rFonts w:cstheme="minorHAnsi"/>
+          <w:i/>
+          <w:iCs/>
         </w:rPr>
         <w:t>For the public route table, create a default route to the internet using the 0.0.0.0/0 CIDR notation.</w:t>
       </w:r>
     </w:p>
     <w:p>
       <w:pPr>
-        <w:pStyle w:val="Normal"/>
-        <w:rPr>
-          <w:rFonts w:cs="Calibri" w:cstheme="minorAscii"/>
-          <w:i w:val="1"/>
-          <w:iCs w:val="1"/>
+        <w:pStyle w:val="ListParagraph"/>
+        <w:numPr>
+          <w:ilvl w:val="0"/>
+          <w:numId w:val="10"/>
+        </w:numPr>
+        <w:rPr>
+          <w:rFonts w:cstheme="minorHAnsi"/>
+          <w:i/>
+          <w:iCs/>
+        </w:rPr>
+      </w:pPr>
+      <w:r>
+        <w:rPr>
+          <w:rFonts w:cstheme="minorHAnsi"/>
+          <w:i/>
+          <w:iCs/>
+        </w:rPr>
+        <w:t xml:space="preserve">Create 2 EC2 instances in the </w:t>
+      </w:r>
+      <w:r>
+        <w:rPr>
+          <w:rFonts w:cstheme="minorHAnsi"/>
+          <w:i/>
+          <w:iCs/>
+        </w:rPr>
+        <w:t>public and private subnet</w:t>
+      </w:r>
+      <w:r>
+        <w:rPr>
+          <w:rFonts w:cstheme="minorHAnsi"/>
+          <w:i/>
+          <w:iCs/>
+        </w:rPr>
+        <w:t xml:space="preserve">. Try to </w:t>
+      </w:r>
+      <w:proofErr w:type="spellStart"/>
+      <w:r>
+        <w:rPr>
+          <w:rFonts w:cstheme="minorHAnsi"/>
+          <w:i/>
+          <w:iCs/>
+        </w:rPr>
+        <w:t>ssh</w:t>
+      </w:r>
+      <w:proofErr w:type="spellEnd"/>
+      <w:r>
+        <w:rPr>
+          <w:rFonts w:cstheme="minorHAnsi"/>
+          <w:i/>
+          <w:iCs/>
+        </w:rPr>
+        <w:t xml:space="preserve"> them.</w:t>
+      </w:r>
+    </w:p>
+    <w:p>
+      <w:pPr>
+        <w:pStyle w:val="ListParagraph"/>
+        <w:numPr>
+          <w:ilvl w:val="0"/>
+          <w:numId w:val="10"/>
+        </w:numPr>
+        <w:rPr>
+          <w:rFonts w:cstheme="minorHAnsi"/>
+          <w:i/>
+          <w:iCs/>
+        </w:rPr>
+      </w:pPr>
+      <w:r>
+        <w:rPr>
+          <w:rFonts w:cstheme="minorHAnsi"/>
+          <w:i/>
+          <w:iCs/>
+        </w:rPr>
+        <w:t xml:space="preserve">Create bastion </w:t>
+      </w:r>
+      <w:proofErr w:type="gramStart"/>
+      <w:r>
+        <w:rPr>
+          <w:rFonts w:cstheme="minorHAnsi"/>
+          <w:i/>
+          <w:iCs/>
+        </w:rPr>
+        <w:t>host</w:t>
+      </w:r>
+      <w:proofErr w:type="gramEnd"/>
+      <w:r>
+        <w:rPr>
+          <w:rFonts w:cstheme="minorHAnsi"/>
+          <w:i/>
+          <w:iCs/>
+        </w:rPr>
+        <w:t xml:space="preserve"> </w:t>
+      </w:r>
+    </w:p>
+    <w:p>
+      <w:pPr>
+        <w:pStyle w:val="ListParagraph"/>
+        <w:numPr>
+          <w:ilvl w:val="0"/>
+          <w:numId w:val="10"/>
+        </w:numPr>
+        <w:rPr>
+          <w:rFonts w:cstheme="minorHAnsi"/>
+          <w:i/>
+          <w:iCs/>
+        </w:rPr>
+      </w:pPr>
+      <w:r>
+        <w:rPr>
+          <w:rFonts w:cstheme="minorHAnsi"/>
+          <w:i/>
+          <w:iCs/>
+        </w:rPr>
+        <w:t>Connect to EC2 instance in the private subnet</w:t>
+      </w:r>
+      <w:r>
+        <w:rPr>
+          <w:rFonts w:cstheme="minorHAnsi"/>
+          <w:i/>
+          <w:iCs/>
+        </w:rPr>
+        <w:t xml:space="preserve">. </w:t>
+      </w:r>
+      <w:r>
+        <w:rPr>
+          <w:rFonts w:cstheme="minorHAnsi"/>
+          <w:i/>
+          <w:iCs/>
+        </w:rPr>
+        <w:t xml:space="preserve">Try to update </w:t>
+      </w:r>
+      <w:proofErr w:type="gramStart"/>
+      <w:r>
+        <w:rPr>
+          <w:rFonts w:cstheme="minorHAnsi"/>
+          <w:i/>
+          <w:iCs/>
+        </w:rPr>
+        <w:t>system</w:t>
+      </w:r>
+      <w:proofErr w:type="gramEnd"/>
+    </w:p>
+    <w:p>
+      <w:pPr>
+        <w:pStyle w:val="ListParagraph"/>
+        <w:numPr>
+          <w:ilvl w:val="0"/>
+          <w:numId w:val="10"/>
+        </w:numPr>
+        <w:rPr>
+          <w:rFonts w:cstheme="minorHAnsi"/>
+          <w:i/>
+          <w:iCs/>
+        </w:rPr>
+      </w:pPr>
+      <w:r>
+        <w:rPr>
+          <w:rFonts w:cstheme="minorHAnsi"/>
+          <w:i/>
+          <w:iCs/>
+        </w:rPr>
+        <w:t>Create Nat Instance</w:t>
+      </w:r>
+    </w:p>
+    <w:p>
+      <w:pPr>
+        <w:pStyle w:val="ListParagraph"/>
+        <w:numPr>
+          <w:ilvl w:val="0"/>
+          <w:numId w:val="10"/>
+        </w:numPr>
+        <w:rPr>
+          <w:rFonts w:cstheme="minorHAnsi"/>
+          <w:i/>
+          <w:iCs/>
+        </w:rPr>
+      </w:pPr>
+      <w:r>
+        <w:rPr>
+          <w:rFonts w:cstheme="minorHAnsi"/>
+          <w:i/>
+          <w:iCs/>
+        </w:rPr>
+        <w:t>Connect to EC2 instance in the private subnet</w:t>
+      </w:r>
+      <w:r>
+        <w:rPr>
+          <w:rFonts w:cstheme="minorHAnsi"/>
+          <w:i/>
+          <w:iCs/>
+        </w:rPr>
+        <w:t xml:space="preserve">. </w:t>
+      </w:r>
+      <w:r>
+        <w:rPr>
+          <w:rFonts w:cstheme="minorHAnsi"/>
+          <w:i/>
+          <w:iCs/>
+        </w:rPr>
+        <w:t xml:space="preserve">Try to update </w:t>
+      </w:r>
+      <w:proofErr w:type="gramStart"/>
+      <w:r>
+        <w:rPr>
+          <w:rFonts w:cstheme="minorHAnsi"/>
+          <w:i/>
+          <w:iCs/>
+        </w:rPr>
+        <w:t>system</w:t>
+      </w:r>
+      <w:proofErr w:type="gramEnd"/>
+    </w:p>
+    <w:p>
+      <w:pPr>
+        <w:rPr>
+          <w:rFonts w:cstheme="minorHAnsi"/>
+          <w:i/>
+          <w:iCs/>
+        </w:rPr>
+      </w:pPr>
+      <w:r>
+        <w:rPr>
+          <w:rFonts w:cstheme="minorHAnsi"/>
+          <w:i/>
+          <w:iCs/>
+        </w:rPr>
+        <w:t>Task 3</w:t>
+      </w:r>
+    </w:p>
+    <w:p>
+      <w:pPr>
+        <w:rPr>
+          <w:rFonts w:cstheme="minorHAnsi"/>
+          <w:i/>
+          <w:iCs/>
+        </w:rPr>
+      </w:pPr>
+      <w:r>
+        <w:rPr>
+          <w:rFonts w:cstheme="minorHAnsi"/>
+          <w:i/>
+          <w:iCs/>
+        </w:rPr>
+        <w:t xml:space="preserve">Create VPC peering between </w:t>
+      </w:r>
+      <w:r>
+        <w:rPr>
+          <w:rFonts w:cstheme="minorHAnsi"/>
+          <w:i/>
+          <w:iCs/>
+        </w:rPr>
+        <w:t xml:space="preserve">created </w:t>
+      </w:r>
+      <w:proofErr w:type="gramStart"/>
+      <w:r>
+        <w:rPr>
+          <w:rFonts w:cstheme="minorHAnsi"/>
+          <w:i/>
+          <w:iCs/>
+        </w:rPr>
+        <w:t>VPC</w:t>
+      </w:r>
+      <w:proofErr w:type="gramEnd"/>
+      <w:r>
+        <w:rPr>
+          <w:rFonts w:cstheme="minorHAnsi"/>
+          <w:i/>
+          <w:iCs/>
+        </w:rPr>
+        <w:t xml:space="preserve"> </w:t>
+      </w:r>
+    </w:p>
+    <w:p>
+      <w:pPr>
+        <w:rPr>
+          <w:rFonts w:ascii="Helvetica" w:hAnsi="Helvetica" w:cs="Helvetica"/>
+          <w:color w:val="000000"/>
+          <w:shd w:val="clear" w:color="auto" w:fill="FFFFFF"/>
+        </w:rPr>
+      </w:pPr>
+    </w:p>
+    <w:p>
+      <w:pPr>
+        <w:rPr>
+          <w:rFonts w:cstheme="minorHAnsi"/>
+          <w:sz w:val="32"/>
+          <w:szCs w:val="32"/>
+        </w:rPr>
+      </w:pPr>
+    </w:p>
+    <w:p>
+      <w:pPr>
+        <w:rPr>
+          <w:rFonts w:cstheme="minorHAnsi"/>
+          <w:sz w:val="32"/>
+          <w:szCs w:val="32"/>
         </w:rPr>
       </w:pPr>
     </w:p>
     <w:sectPr>
-      <w:pgSz w:w="11906" w:h="16838" w:orient="portrait"/>
+      <w:pgSz w:w="11906" w:h="16838"/>
       <w:pgMar w:top="1440" w:right="1440" w:bottom="1440" w:left="1440" w:header="708" w:footer="708" w:gutter="0"/>
       <w:cols w:space="708"/>
       <w:docGrid w:linePitch="360"/>
@@ -1137,7 +1496,7 @@
         <w:ind w:left="1440" w:hanging="360"/>
       </w:pPr>
       <w:rPr>
-        <w:rFonts w:hint="default" w:ascii="Symbol" w:hAnsi="Symbol"/>
+        <w:rFonts w:ascii="Symbol" w:hAnsi="Symbol" w:hint="default"/>
         <w:sz w:val="20"/>
       </w:rPr>
     </w:lvl>
@@ -1242,7 +1601,7 @@
         <w:ind w:left="720" w:hanging="360"/>
       </w:pPr>
       <w:rPr>
-        <w:rFonts w:hint="default" w:ascii="Symbol" w:hAnsi="Symbol"/>
+        <w:rFonts w:ascii="Symbol" w:hAnsi="Symbol" w:hint="default"/>
         <w:sz w:val="20"/>
       </w:rPr>
     </w:lvl>
@@ -1258,7 +1617,7 @@
         <w:ind w:left="1440" w:hanging="360"/>
       </w:pPr>
       <w:rPr>
-        <w:rFonts w:hint="default" w:ascii="Symbol" w:hAnsi="Symbol"/>
+        <w:rFonts w:ascii="Symbol" w:hAnsi="Symbol" w:hint="default"/>
         <w:sz w:val="20"/>
       </w:rPr>
     </w:lvl>
@@ -1274,7 +1633,7 @@
         <w:ind w:left="2160" w:hanging="360"/>
       </w:pPr>
       <w:rPr>
-        <w:rFonts w:hint="default" w:ascii="Symbol" w:hAnsi="Symbol"/>
+        <w:rFonts w:ascii="Symbol" w:hAnsi="Symbol" w:hint="default"/>
         <w:sz w:val="20"/>
       </w:rPr>
     </w:lvl>
@@ -1290,7 +1649,7 @@
         <w:ind w:left="2880" w:hanging="360"/>
       </w:pPr>
       <w:rPr>
-        <w:rFonts w:hint="default" w:ascii="Symbol" w:hAnsi="Symbol"/>
+        <w:rFonts w:ascii="Symbol" w:hAnsi="Symbol" w:hint="default"/>
         <w:sz w:val="20"/>
       </w:rPr>
     </w:lvl>
@@ -1306,7 +1665,7 @@
         <w:ind w:left="3600" w:hanging="360"/>
       </w:pPr>
       <w:rPr>
-        <w:rFonts w:hint="default" w:ascii="Symbol" w:hAnsi="Symbol"/>
+        <w:rFonts w:ascii="Symbol" w:hAnsi="Symbol" w:hint="default"/>
         <w:sz w:val="20"/>
       </w:rPr>
     </w:lvl>
@@ -1322,7 +1681,7 @@
         <w:ind w:left="4320" w:hanging="360"/>
       </w:pPr>
       <w:rPr>
-        <w:rFonts w:hint="default" w:ascii="Symbol" w:hAnsi="Symbol"/>
+        <w:rFonts w:ascii="Symbol" w:hAnsi="Symbol" w:hint="default"/>
         <w:sz w:val="20"/>
       </w:rPr>
     </w:lvl>
@@ -1338,7 +1697,7 @@
         <w:ind w:left="5040" w:hanging="360"/>
       </w:pPr>
       <w:rPr>
-        <w:rFonts w:hint="default" w:ascii="Symbol" w:hAnsi="Symbol"/>
+        <w:rFonts w:ascii="Symbol" w:hAnsi="Symbol" w:hint="default"/>
         <w:sz w:val="20"/>
       </w:rPr>
     </w:lvl>
@@ -1354,7 +1713,7 @@
         <w:ind w:left="5760" w:hanging="360"/>
       </w:pPr>
       <w:rPr>
-        <w:rFonts w:hint="default" w:ascii="Symbol" w:hAnsi="Symbol"/>
+        <w:rFonts w:ascii="Symbol" w:hAnsi="Symbol" w:hint="default"/>
         <w:sz w:val="20"/>
       </w:rPr>
     </w:lvl>
@@ -1370,7 +1729,7 @@
         <w:ind w:left="6480" w:hanging="360"/>
       </w:pPr>
       <w:rPr>
-        <w:rFonts w:hint="default" w:ascii="Symbol" w:hAnsi="Symbol"/>
+        <w:rFonts w:ascii="Symbol" w:hAnsi="Symbol" w:hint="default"/>
         <w:sz w:val="20"/>
       </w:rPr>
     </w:lvl>
@@ -1391,7 +1750,7 @@
         <w:ind w:left="720" w:hanging="360"/>
       </w:pPr>
       <w:rPr>
-        <w:rFonts w:hint="default" w:ascii="Symbol" w:hAnsi="Symbol"/>
+        <w:rFonts w:ascii="Symbol" w:hAnsi="Symbol" w:hint="default"/>
         <w:sz w:val="20"/>
       </w:rPr>
     </w:lvl>
@@ -1407,7 +1766,7 @@
         <w:ind w:left="1440" w:hanging="360"/>
       </w:pPr>
       <w:rPr>
-        <w:rFonts w:hint="default" w:ascii="Symbol" w:hAnsi="Symbol"/>
+        <w:rFonts w:ascii="Symbol" w:hAnsi="Symbol" w:hint="default"/>
         <w:sz w:val="20"/>
       </w:rPr>
     </w:lvl>
@@ -1423,7 +1782,7 @@
         <w:ind w:left="2160" w:hanging="360"/>
       </w:pPr>
       <w:rPr>
-        <w:rFonts w:hint="default" w:ascii="Symbol" w:hAnsi="Symbol"/>
+        <w:rFonts w:ascii="Symbol" w:hAnsi="Symbol" w:hint="default"/>
         <w:sz w:val="20"/>
       </w:rPr>
     </w:lvl>
@@ -1439,7 +1798,7 @@
         <w:ind w:left="2880" w:hanging="360"/>
       </w:pPr>
       <w:rPr>
-        <w:rFonts w:hint="default" w:ascii="Symbol" w:hAnsi="Symbol"/>
+        <w:rFonts w:ascii="Symbol" w:hAnsi="Symbol" w:hint="default"/>
         <w:sz w:val="20"/>
       </w:rPr>
     </w:lvl>
@@ -1455,7 +1814,7 @@
         <w:ind w:left="3600" w:hanging="360"/>
       </w:pPr>
       <w:rPr>
-        <w:rFonts w:hint="default" w:ascii="Symbol" w:hAnsi="Symbol"/>
+        <w:rFonts w:ascii="Symbol" w:hAnsi="Symbol" w:hint="default"/>
         <w:sz w:val="20"/>
       </w:rPr>
     </w:lvl>
@@ -1471,7 +1830,7 @@
         <w:ind w:left="4320" w:hanging="360"/>
       </w:pPr>
       <w:rPr>
-        <w:rFonts w:hint="default" w:ascii="Symbol" w:hAnsi="Symbol"/>
+        <w:rFonts w:ascii="Symbol" w:hAnsi="Symbol" w:hint="default"/>
         <w:sz w:val="20"/>
       </w:rPr>
     </w:lvl>
@@ -1487,7 +1846,7 @@
         <w:ind w:left="5040" w:hanging="360"/>
       </w:pPr>
       <w:rPr>
-        <w:rFonts w:hint="default" w:ascii="Symbol" w:hAnsi="Symbol"/>
+        <w:rFonts w:ascii="Symbol" w:hAnsi="Symbol" w:hint="default"/>
         <w:sz w:val="20"/>
       </w:rPr>
     </w:lvl>
@@ -1503,7 +1862,7 @@
         <w:ind w:left="5760" w:hanging="360"/>
       </w:pPr>
       <w:rPr>
-        <w:rFonts w:hint="default" w:ascii="Symbol" w:hAnsi="Symbol"/>
+        <w:rFonts w:ascii="Symbol" w:hAnsi="Symbol" w:hint="default"/>
         <w:sz w:val="20"/>
       </w:rPr>
     </w:lvl>
@@ -1519,7 +1878,7 @@
         <w:ind w:left="6480" w:hanging="360"/>
       </w:pPr>
       <w:rPr>
-        <w:rFonts w:hint="default" w:ascii="Symbol" w:hAnsi="Symbol"/>
+        <w:rFonts w:ascii="Symbol" w:hAnsi="Symbol" w:hint="default"/>
         <w:sz w:val="20"/>
       </w:rPr>
     </w:lvl>
@@ -1766,7 +2125,7 @@
         <w:ind w:left="720" w:hanging="360"/>
       </w:pPr>
       <w:rPr>
-        <w:rFonts w:hint="default" w:ascii="Symbol" w:hAnsi="Symbol"/>
+        <w:rFonts w:ascii="Symbol" w:hAnsi="Symbol" w:hint="default"/>
         <w:sz w:val="20"/>
       </w:rPr>
     </w:lvl>
@@ -1782,7 +2141,7 @@
         <w:ind w:left="1440" w:hanging="360"/>
       </w:pPr>
       <w:rPr>
-        <w:rFonts w:hint="default" w:ascii="Symbol" w:hAnsi="Symbol"/>
+        <w:rFonts w:ascii="Symbol" w:hAnsi="Symbol" w:hint="default"/>
         <w:sz w:val="20"/>
       </w:rPr>
     </w:lvl>
@@ -1798,7 +2157,7 @@
         <w:ind w:left="2160" w:hanging="360"/>
       </w:pPr>
       <w:rPr>
-        <w:rFonts w:hint="default" w:ascii="Symbol" w:hAnsi="Symbol"/>
+        <w:rFonts w:ascii="Symbol" w:hAnsi="Symbol" w:hint="default"/>
         <w:sz w:val="20"/>
       </w:rPr>
     </w:lvl>
@@ -1814,7 +2173,7 @@
         <w:ind w:left="2880" w:hanging="360"/>
       </w:pPr>
       <w:rPr>
-        <w:rFonts w:hint="default" w:ascii="Symbol" w:hAnsi="Symbol"/>
+        <w:rFonts w:ascii="Symbol" w:hAnsi="Symbol" w:hint="default"/>
         <w:sz w:val="20"/>
       </w:rPr>
     </w:lvl>
@@ -1830,7 +2189,7 @@
         <w:ind w:left="3600" w:hanging="360"/>
       </w:pPr>
       <w:rPr>
-        <w:rFonts w:hint="default" w:ascii="Symbol" w:hAnsi="Symbol"/>
+        <w:rFonts w:ascii="Symbol" w:hAnsi="Symbol" w:hint="default"/>
         <w:sz w:val="20"/>
       </w:rPr>
     </w:lvl>
@@ -1846,7 +2205,7 @@
         <w:ind w:left="4320" w:hanging="360"/>
       </w:pPr>
       <w:rPr>
-        <w:rFonts w:hint="default" w:ascii="Symbol" w:hAnsi="Symbol"/>
+        <w:rFonts w:ascii="Symbol" w:hAnsi="Symbol" w:hint="default"/>
         <w:sz w:val="20"/>
       </w:rPr>
     </w:lvl>
@@ -1862,7 +2221,7 @@
         <w:ind w:left="5040" w:hanging="360"/>
       </w:pPr>
       <w:rPr>
-        <w:rFonts w:hint="default" w:ascii="Symbol" w:hAnsi="Symbol"/>
+        <w:rFonts w:ascii="Symbol" w:hAnsi="Symbol" w:hint="default"/>
         <w:sz w:val="20"/>
       </w:rPr>
     </w:lvl>
@@ -1878,7 +2237,7 @@
         <w:ind w:left="5760" w:hanging="360"/>
       </w:pPr>
       <w:rPr>
-        <w:rFonts w:hint="default" w:ascii="Symbol" w:hAnsi="Symbol"/>
+        <w:rFonts w:ascii="Symbol" w:hAnsi="Symbol" w:hint="default"/>
         <w:sz w:val="20"/>
       </w:rPr>
     </w:lvl>
@@ -1894,7 +2253,7 @@
         <w:ind w:left="6480" w:hanging="360"/>
       </w:pPr>
       <w:rPr>
-        <w:rFonts w:hint="default" w:ascii="Symbol" w:hAnsi="Symbol"/>
+        <w:rFonts w:ascii="Symbol" w:hAnsi="Symbol" w:hint="default"/>
         <w:sz w:val="20"/>
       </w:rPr>
     </w:lvl>
@@ -1911,7 +2270,7 @@
         <w:ind w:left="720" w:hanging="360"/>
       </w:pPr>
       <w:rPr>
-        <w:rFonts w:hint="default" w:ascii="Calibri" w:hAnsi="Calibri" w:cs="Calibri" w:eastAsiaTheme="minorHAnsi"/>
+        <w:rFonts w:ascii="Calibri" w:eastAsiaTheme="minorHAnsi" w:hAnsi="Calibri" w:cs="Calibri" w:hint="default"/>
       </w:rPr>
     </w:lvl>
     <w:lvl w:ilvl="1" w:tplc="04090003" w:tentative="1">
@@ -1923,7 +2282,7 @@
         <w:ind w:left="1440" w:hanging="360"/>
       </w:pPr>
       <w:rPr>
-        <w:rFonts w:hint="default" w:ascii="Courier New" w:hAnsi="Courier New" w:cs="Courier New"/>
+        <w:rFonts w:ascii="Courier New" w:hAnsi="Courier New" w:cs="Courier New" w:hint="default"/>
       </w:rPr>
     </w:lvl>
     <w:lvl w:ilvl="2" w:tplc="04090005" w:tentative="1">
@@ -1935,7 +2294,7 @@
         <w:ind w:left="2160" w:hanging="360"/>
       </w:pPr>
       <w:rPr>
-        <w:rFonts w:hint="default" w:ascii="Wingdings" w:hAnsi="Wingdings"/>
+        <w:rFonts w:ascii="Wingdings" w:hAnsi="Wingdings" w:hint="default"/>
       </w:rPr>
     </w:lvl>
     <w:lvl w:ilvl="3" w:tplc="04090001" w:tentative="1">
@@ -1947,7 +2306,7 @@
         <w:ind w:left="2880" w:hanging="360"/>
       </w:pPr>
       <w:rPr>
-        <w:rFonts w:hint="default" w:ascii="Symbol" w:hAnsi="Symbol"/>
+        <w:rFonts w:ascii="Symbol" w:hAnsi="Symbol" w:hint="default"/>
       </w:rPr>
     </w:lvl>
     <w:lvl w:ilvl="4" w:tplc="04090003" w:tentative="1">
@@ -1959,7 +2318,7 @@
         <w:ind w:left="3600" w:hanging="360"/>
       </w:pPr>
       <w:rPr>
-        <w:rFonts w:hint="default" w:ascii="Courier New" w:hAnsi="Courier New" w:cs="Courier New"/>
+        <w:rFonts w:ascii="Courier New" w:hAnsi="Courier New" w:cs="Courier New" w:hint="default"/>
       </w:rPr>
     </w:lvl>
     <w:lvl w:ilvl="5" w:tplc="04090005" w:tentative="1">
@@ -1971,7 +2330,7 @@
         <w:ind w:left="4320" w:hanging="360"/>
       </w:pPr>
       <w:rPr>
-        <w:rFonts w:hint="default" w:ascii="Wingdings" w:hAnsi="Wingdings"/>
+        <w:rFonts w:ascii="Wingdings" w:hAnsi="Wingdings" w:hint="default"/>
       </w:rPr>
     </w:lvl>
     <w:lvl w:ilvl="6" w:tplc="04090001" w:tentative="1">
@@ -1983,7 +2342,7 @@
         <w:ind w:left="5040" w:hanging="360"/>
       </w:pPr>
       <w:rPr>
-        <w:rFonts w:hint="default" w:ascii="Symbol" w:hAnsi="Symbol"/>
+        <w:rFonts w:ascii="Symbol" w:hAnsi="Symbol" w:hint="default"/>
       </w:rPr>
     </w:lvl>
     <w:lvl w:ilvl="7" w:tplc="04090003" w:tentative="1">
@@ -1995,7 +2354,7 @@
         <w:ind w:left="5760" w:hanging="360"/>
       </w:pPr>
       <w:rPr>
-        <w:rFonts w:hint="default" w:ascii="Courier New" w:hAnsi="Courier New" w:cs="Courier New"/>
+        <w:rFonts w:ascii="Courier New" w:hAnsi="Courier New" w:cs="Courier New" w:hint="default"/>
       </w:rPr>
     </w:lvl>
     <w:lvl w:ilvl="8" w:tplc="04090005" w:tentative="1">
@@ -2007,7 +2366,7 @@
         <w:ind w:left="6480" w:hanging="360"/>
       </w:pPr>
       <w:rPr>
-        <w:rFonts w:hint="default" w:ascii="Wingdings" w:hAnsi="Wingdings"/>
+        <w:rFonts w:ascii="Wingdings" w:hAnsi="Wingdings" w:hint="default"/>
       </w:rPr>
     </w:lvl>
   </w:abstractNum>
@@ -2023,7 +2382,7 @@
         <w:ind w:left="720" w:hanging="360"/>
       </w:pPr>
       <w:rPr>
-        <w:rFonts w:hint="default" w:ascii="Calibri" w:hAnsi="Calibri" w:cs="Calibri" w:eastAsiaTheme="minorHAnsi"/>
+        <w:rFonts w:ascii="Calibri" w:eastAsiaTheme="minorHAnsi" w:hAnsi="Calibri" w:cs="Calibri" w:hint="default"/>
       </w:rPr>
     </w:lvl>
     <w:lvl w:ilvl="1" w:tplc="04090003" w:tentative="1">
@@ -2035,7 +2394,7 @@
         <w:ind w:left="1440" w:hanging="360"/>
       </w:pPr>
       <w:rPr>
-        <w:rFonts w:hint="default" w:ascii="Courier New" w:hAnsi="Courier New" w:cs="Courier New"/>
+        <w:rFonts w:ascii="Courier New" w:hAnsi="Courier New" w:cs="Courier New" w:hint="default"/>
       </w:rPr>
     </w:lvl>
     <w:lvl w:ilvl="2" w:tplc="04090005" w:tentative="1">
@@ -2047,7 +2406,7 @@
         <w:ind w:left="2160" w:hanging="360"/>
       </w:pPr>
       <w:rPr>
-        <w:rFonts w:hint="default" w:ascii="Wingdings" w:hAnsi="Wingdings"/>
+        <w:rFonts w:ascii="Wingdings" w:hAnsi="Wingdings" w:hint="default"/>
       </w:rPr>
     </w:lvl>
     <w:lvl w:ilvl="3" w:tplc="04090001" w:tentative="1">
@@ -2059,7 +2418,7 @@
         <w:ind w:left="2880" w:hanging="360"/>
       </w:pPr>
       <w:rPr>
-        <w:rFonts w:hint="default" w:ascii="Symbol" w:hAnsi="Symbol"/>
+        <w:rFonts w:ascii="Symbol" w:hAnsi="Symbol" w:hint="default"/>
       </w:rPr>
     </w:lvl>
     <w:lvl w:ilvl="4" w:tplc="04090003" w:tentative="1">
@@ -2071,7 +2430,7 @@
         <w:ind w:left="3600" w:hanging="360"/>
       </w:pPr>
       <w:rPr>
-        <w:rFonts w:hint="default" w:ascii="Courier New" w:hAnsi="Courier New" w:cs="Courier New"/>
+        <w:rFonts w:ascii="Courier New" w:hAnsi="Courier New" w:cs="Courier New" w:hint="default"/>
       </w:rPr>
     </w:lvl>
     <w:lvl w:ilvl="5" w:tplc="04090005" w:tentative="1">
@@ -2083,7 +2442,7 @@
         <w:ind w:left="4320" w:hanging="360"/>
       </w:pPr>
       <w:rPr>
-        <w:rFonts w:hint="default" w:ascii="Wingdings" w:hAnsi="Wingdings"/>
+        <w:rFonts w:ascii="Wingdings" w:hAnsi="Wingdings" w:hint="default"/>
       </w:rPr>
     </w:lvl>
     <w:lvl w:ilvl="6" w:tplc="04090001" w:tentative="1">
@@ -2095,7 +2454,7 @@
         <w:ind w:left="5040" w:hanging="360"/>
       </w:pPr>
       <w:rPr>
-        <w:rFonts w:hint="default" w:ascii="Symbol" w:hAnsi="Symbol"/>
+        <w:rFonts w:ascii="Symbol" w:hAnsi="Symbol" w:hint="default"/>
       </w:rPr>
     </w:lvl>
     <w:lvl w:ilvl="7" w:tplc="04090003" w:tentative="1">
@@ -2107,7 +2466,7 @@
         <w:ind w:left="5760" w:hanging="360"/>
       </w:pPr>
       <w:rPr>
-        <w:rFonts w:hint="default" w:ascii="Courier New" w:hAnsi="Courier New" w:cs="Courier New"/>
+        <w:rFonts w:ascii="Courier New" w:hAnsi="Courier New" w:cs="Courier New" w:hint="default"/>
       </w:rPr>
     </w:lvl>
     <w:lvl w:ilvl="8" w:tplc="04090005" w:tentative="1">
@@ -2119,7 +2478,7 @@
         <w:ind w:left="6480" w:hanging="360"/>
       </w:pPr>
       <w:rPr>
-        <w:rFonts w:hint="default" w:ascii="Wingdings" w:hAnsi="Wingdings"/>
+        <w:rFonts w:ascii="Wingdings" w:hAnsi="Wingdings" w:hint="default"/>
       </w:rPr>
     </w:lvl>
   </w:abstractNum>
@@ -2135,7 +2494,7 @@
         <w:ind w:left="720" w:hanging="360"/>
       </w:pPr>
       <w:rPr>
-        <w:rFonts w:hint="default" w:ascii="Calibri" w:hAnsi="Calibri" w:cs="Calibri" w:eastAsiaTheme="minorHAnsi"/>
+        <w:rFonts w:ascii="Calibri" w:eastAsiaTheme="minorHAnsi" w:hAnsi="Calibri" w:cs="Calibri" w:hint="default"/>
       </w:rPr>
     </w:lvl>
     <w:lvl w:ilvl="1" w:tplc="04090003">
@@ -2147,7 +2506,7 @@
         <w:ind w:left="1440" w:hanging="360"/>
       </w:pPr>
       <w:rPr>
-        <w:rFonts w:hint="default" w:ascii="Courier New" w:hAnsi="Courier New" w:cs="Courier New"/>
+        <w:rFonts w:ascii="Courier New" w:hAnsi="Courier New" w:cs="Courier New" w:hint="default"/>
       </w:rPr>
     </w:lvl>
     <w:lvl w:ilvl="2" w:tplc="04090005" w:tentative="1">
@@ -2159,7 +2518,7 @@
         <w:ind w:left="2160" w:hanging="360"/>
       </w:pPr>
       <w:rPr>
-        <w:rFonts w:hint="default" w:ascii="Wingdings" w:hAnsi="Wingdings"/>
+        <w:rFonts w:ascii="Wingdings" w:hAnsi="Wingdings" w:hint="default"/>
       </w:rPr>
     </w:lvl>
     <w:lvl w:ilvl="3" w:tplc="04090001" w:tentative="1">
@@ -2171,7 +2530,7 @@
         <w:ind w:left="2880" w:hanging="360"/>
       </w:pPr>
       <w:rPr>
-        <w:rFonts w:hint="default" w:ascii="Symbol" w:hAnsi="Symbol"/>
+        <w:rFonts w:ascii="Symbol" w:hAnsi="Symbol" w:hint="default"/>
       </w:rPr>
     </w:lvl>
     <w:lvl w:ilvl="4" w:tplc="04090003" w:tentative="1">
@@ -2183,7 +2542,7 @@
         <w:ind w:left="3600" w:hanging="360"/>
       </w:pPr>
       <w:rPr>
-        <w:rFonts w:hint="default" w:ascii="Courier New" w:hAnsi="Courier New" w:cs="Courier New"/>
+        <w:rFonts w:ascii="Courier New" w:hAnsi="Courier New" w:cs="Courier New" w:hint="default"/>
       </w:rPr>
     </w:lvl>
     <w:lvl w:ilvl="5" w:tplc="04090005" w:tentative="1">
@@ -2195,7 +2554,7 @@
         <w:ind w:left="4320" w:hanging="360"/>
       </w:pPr>
       <w:rPr>
-        <w:rFonts w:hint="default" w:ascii="Wingdings" w:hAnsi="Wingdings"/>
+        <w:rFonts w:ascii="Wingdings" w:hAnsi="Wingdings" w:hint="default"/>
       </w:rPr>
     </w:lvl>
     <w:lvl w:ilvl="6" w:tplc="04090001" w:tentative="1">
@@ -2207,7 +2566,7 @@
         <w:ind w:left="5040" w:hanging="360"/>
       </w:pPr>
       <w:rPr>
-        <w:rFonts w:hint="default" w:ascii="Symbol" w:hAnsi="Symbol"/>
+        <w:rFonts w:ascii="Symbol" w:hAnsi="Symbol" w:hint="default"/>
       </w:rPr>
     </w:lvl>
     <w:lvl w:ilvl="7" w:tplc="04090003" w:tentative="1">
@@ -2219,7 +2578,7 @@
         <w:ind w:left="5760" w:hanging="360"/>
       </w:pPr>
       <w:rPr>
-        <w:rFonts w:hint="default" w:ascii="Courier New" w:hAnsi="Courier New" w:cs="Courier New"/>
+        <w:rFonts w:ascii="Courier New" w:hAnsi="Courier New" w:cs="Courier New" w:hint="default"/>
       </w:rPr>
     </w:lvl>
     <w:lvl w:ilvl="8" w:tplc="04090005" w:tentative="1">
@@ -2231,7 +2590,7 @@
         <w:ind w:left="6480" w:hanging="360"/>
       </w:pPr>
       <w:rPr>
-        <w:rFonts w:hint="default" w:ascii="Wingdings" w:hAnsi="Wingdings"/>
+        <w:rFonts w:ascii="Wingdings" w:hAnsi="Wingdings" w:hint="default"/>
       </w:rPr>
     </w:lvl>
   </w:abstractNum>
@@ -2250,7 +2609,7 @@
         <w:ind w:left="720" w:hanging="360"/>
       </w:pPr>
       <w:rPr>
-        <w:rFonts w:hint="default" w:ascii="Calibri" w:hAnsi="Calibri" w:cs="Calibri" w:eastAsiaTheme="minorHAnsi"/>
+        <w:rFonts w:ascii="Calibri" w:eastAsiaTheme="minorHAnsi" w:hAnsi="Calibri" w:cs="Calibri" w:hint="default"/>
         <w:sz w:val="20"/>
       </w:rPr>
     </w:lvl>
@@ -2266,7 +2625,7 @@
         <w:ind w:left="1440" w:hanging="360"/>
       </w:pPr>
       <w:rPr>
-        <w:rFonts w:hint="default" w:ascii="Symbol" w:hAnsi="Symbol"/>
+        <w:rFonts w:ascii="Symbol" w:hAnsi="Symbol" w:hint="default"/>
         <w:sz w:val="20"/>
       </w:rPr>
     </w:lvl>
@@ -2282,7 +2641,7 @@
         <w:ind w:left="2160" w:hanging="360"/>
       </w:pPr>
       <w:rPr>
-        <w:rFonts w:hint="default" w:ascii="Symbol" w:hAnsi="Symbol"/>
+        <w:rFonts w:ascii="Symbol" w:hAnsi="Symbol" w:hint="default"/>
         <w:sz w:val="20"/>
       </w:rPr>
     </w:lvl>
@@ -2298,7 +2657,7 @@
         <w:ind w:left="2880" w:hanging="360"/>
       </w:pPr>
       <w:rPr>
-        <w:rFonts w:hint="default" w:ascii="Symbol" w:hAnsi="Symbol"/>
+        <w:rFonts w:ascii="Symbol" w:hAnsi="Symbol" w:hint="default"/>
         <w:sz w:val="20"/>
       </w:rPr>
     </w:lvl>
@@ -2314,7 +2673,7 @@
         <w:ind w:left="3600" w:hanging="360"/>
       </w:pPr>
       <w:rPr>
-        <w:rFonts w:hint="default" w:ascii="Symbol" w:hAnsi="Symbol"/>
+        <w:rFonts w:ascii="Symbol" w:hAnsi="Symbol" w:hint="default"/>
         <w:sz w:val="20"/>
       </w:rPr>
     </w:lvl>
@@ -2330,7 +2689,7 @@
         <w:ind w:left="4320" w:hanging="360"/>
       </w:pPr>
       <w:rPr>
-        <w:rFonts w:hint="default" w:ascii="Symbol" w:hAnsi="Symbol"/>
+        <w:rFonts w:ascii="Symbol" w:hAnsi="Symbol" w:hint="default"/>
         <w:sz w:val="20"/>
       </w:rPr>
     </w:lvl>
@@ -2346,7 +2705,7 @@
         <w:ind w:left="5040" w:hanging="360"/>
       </w:pPr>
       <w:rPr>
-        <w:rFonts w:hint="default" w:ascii="Symbol" w:hAnsi="Symbol"/>
+        <w:rFonts w:ascii="Symbol" w:hAnsi="Symbol" w:hint="default"/>
         <w:sz w:val="20"/>
       </w:rPr>
     </w:lvl>
@@ -2362,7 +2721,7 @@
         <w:ind w:left="5760" w:hanging="360"/>
       </w:pPr>
       <w:rPr>
-        <w:rFonts w:hint="default" w:ascii="Symbol" w:hAnsi="Symbol"/>
+        <w:rFonts w:ascii="Symbol" w:hAnsi="Symbol" w:hint="default"/>
         <w:sz w:val="20"/>
       </w:rPr>
     </w:lvl>
@@ -2378,7 +2737,7 @@
         <w:ind w:left="6480" w:hanging="360"/>
       </w:pPr>
       <w:rPr>
-        <w:rFonts w:hint="default" w:ascii="Symbol" w:hAnsi="Symbol"/>
+        <w:rFonts w:ascii="Symbol" w:hAnsi="Symbol" w:hint="default"/>
         <w:sz w:val="20"/>
       </w:rPr>
     </w:lvl>
@@ -2421,7 +2780,7 @@
   <w:docDefaults>
     <w:rPrDefault>
       <w:rPr>
-        <w:rFonts w:asciiTheme="minorHAnsi" w:hAnsiTheme="minorHAnsi" w:eastAsiaTheme="minorHAnsi" w:cstheme="minorBidi"/>
+        <w:rFonts w:asciiTheme="minorHAnsi" w:eastAsiaTheme="minorHAnsi" w:hAnsiTheme="minorHAnsi" w:cstheme="minorBidi"/>
         <w:sz w:val="24"/>
         <w:szCs w:val="24"/>
         <w:lang w:val="en-US" w:eastAsia="en-US" w:bidi="ar-SA"/>
@@ -2432,14 +2791,14 @@
   <w:latentStyles w:defLockedState="0" w:defUIPriority="99" w:defSemiHidden="0" w:defUnhideWhenUsed="0" w:defQFormat="0" w:count="376">
     <w:lsdException w:name="Normal" w:uiPriority="0" w:qFormat="1"/>
     <w:lsdException w:name="heading 1" w:uiPriority="9" w:qFormat="1"/>
-    <w:lsdException w:name="heading 2" w:uiPriority="9" w:semiHidden="1" w:unhideWhenUsed="1" w:qFormat="1"/>
-    <w:lsdException w:name="heading 3" w:uiPriority="9" w:semiHidden="1" w:unhideWhenUsed="1" w:qFormat="1"/>
-    <w:lsdException w:name="heading 4" w:uiPriority="9" w:semiHidden="1" w:unhideWhenUsed="1" w:qFormat="1"/>
-    <w:lsdException w:name="heading 5" w:uiPriority="9" w:semiHidden="1" w:unhideWhenUsed="1" w:qFormat="1"/>
-    <w:lsdException w:name="heading 6" w:uiPriority="9" w:semiHidden="1" w:unhideWhenUsed="1" w:qFormat="1"/>
-    <w:lsdException w:name="heading 7" w:uiPriority="9" w:semiHidden="1" w:unhideWhenUsed="1" w:qFormat="1"/>
-    <w:lsdException w:name="heading 8" w:uiPriority="9" w:semiHidden="1" w:unhideWhenUsed="1" w:qFormat="1"/>
-    <w:lsdException w:name="heading 9" w:uiPriority="9" w:semiHidden="1" w:unhideWhenUsed="1" w:qFormat="1"/>
+    <w:lsdException w:name="heading 2" w:semiHidden="1" w:uiPriority="9" w:unhideWhenUsed="1" w:qFormat="1"/>
+    <w:lsdException w:name="heading 3" w:semiHidden="1" w:uiPriority="9" w:unhideWhenUsed="1" w:qFormat="1"/>
+    <w:lsdException w:name="heading 4" w:semiHidden="1" w:uiPriority="9" w:unhideWhenUsed="1" w:qFormat="1"/>
+    <w:lsdException w:name="heading 5" w:semiHidden="1" w:uiPriority="9" w:unhideWhenUsed="1" w:qFormat="1"/>
+    <w:lsdException w:name="heading 6" w:semiHidden="1" w:uiPriority="9" w:unhideWhenUsed="1" w:qFormat="1"/>
+    <w:lsdException w:name="heading 7" w:semiHidden="1" w:uiPriority="9" w:unhideWhenUsed="1" w:qFormat="1"/>
+    <w:lsdException w:name="heading 8" w:semiHidden="1" w:uiPriority="9" w:unhideWhenUsed="1" w:qFormat="1"/>
+    <w:lsdException w:name="heading 9" w:semiHidden="1" w:uiPriority="9" w:unhideWhenUsed="1" w:qFormat="1"/>
     <w:lsdException w:name="index 1" w:semiHidden="1" w:unhideWhenUsed="1"/>
     <w:lsdException w:name="index 2" w:semiHidden="1" w:unhideWhenUsed="1"/>
     <w:lsdException w:name="index 3" w:semiHidden="1" w:unhideWhenUsed="1"/>
@@ -2449,22 +2808,22 @@
     <w:lsdException w:name="index 7" w:semiHidden="1" w:unhideWhenUsed="1"/>
     <w:lsdException w:name="index 8" w:semiHidden="1" w:unhideWhenUsed="1"/>
     <w:lsdException w:name="index 9" w:semiHidden="1" w:unhideWhenUsed="1"/>
-    <w:lsdException w:name="toc 1" w:uiPriority="39" w:semiHidden="1" w:unhideWhenUsed="1"/>
-    <w:lsdException w:name="toc 2" w:uiPriority="39" w:semiHidden="1" w:unhideWhenUsed="1"/>
-    <w:lsdException w:name="toc 3" w:uiPriority="39" w:semiHidden="1" w:unhideWhenUsed="1"/>
-    <w:lsdException w:name="toc 4" w:uiPriority="39" w:semiHidden="1" w:unhideWhenUsed="1"/>
-    <w:lsdException w:name="toc 5" w:uiPriority="39" w:semiHidden="1" w:unhideWhenUsed="1"/>
-    <w:lsdException w:name="toc 6" w:uiPriority="39" w:semiHidden="1" w:unhideWhenUsed="1"/>
-    <w:lsdException w:name="toc 7" w:uiPriority="39" w:semiHidden="1" w:unhideWhenUsed="1"/>
-    <w:lsdException w:name="toc 8" w:uiPriority="39" w:semiHidden="1" w:unhideWhenUsed="1"/>
-    <w:lsdException w:name="toc 9" w:uiPriority="39" w:semiHidden="1" w:unhideWhenUsed="1"/>
+    <w:lsdException w:name="toc 1" w:semiHidden="1" w:uiPriority="39" w:unhideWhenUsed="1"/>
+    <w:lsdException w:name="toc 2" w:semiHidden="1" w:uiPriority="39" w:unhideWhenUsed="1"/>
+    <w:lsdException w:name="toc 3" w:semiHidden="1" w:uiPriority="39" w:unhideWhenUsed="1"/>
+    <w:lsdException w:name="toc 4" w:semiHidden="1" w:uiPriority="39" w:unhideWhenUsed="1"/>
+    <w:lsdException w:name="toc 5" w:semiHidden="1" w:uiPriority="39" w:unhideWhenUsed="1"/>
+    <w:lsdException w:name="toc 6" w:semiHidden="1" w:uiPriority="39" w:unhideWhenUsed="1"/>
+    <w:lsdException w:name="toc 7" w:semiHidden="1" w:uiPriority="39" w:unhideWhenUsed="1"/>
+    <w:lsdException w:name="toc 8" w:semiHidden="1" w:uiPriority="39" w:unhideWhenUsed="1"/>
+    <w:lsdException w:name="toc 9" w:semiHidden="1" w:uiPriority="39" w:unhideWhenUsed="1"/>
     <w:lsdException w:name="Normal Indent" w:semiHidden="1" w:unhideWhenUsed="1"/>
     <w:lsdException w:name="footnote text" w:semiHidden="1" w:unhideWhenUsed="1"/>
     <w:lsdException w:name="annotation text" w:semiHidden="1" w:unhideWhenUsed="1"/>
     <w:lsdException w:name="header" w:semiHidden="1" w:unhideWhenUsed="1"/>
     <w:lsdException w:name="footer" w:semiHidden="1" w:unhideWhenUsed="1"/>
     <w:lsdException w:name="index heading" w:semiHidden="1" w:unhideWhenUsed="1"/>
-    <w:lsdException w:name="caption" w:uiPriority="35" w:semiHidden="1" w:unhideWhenUsed="1" w:qFormat="1"/>
+    <w:lsdException w:name="caption" w:semiHidden="1" w:uiPriority="35" w:unhideWhenUsed="1" w:qFormat="1"/>
     <w:lsdException w:name="table of figures" w:semiHidden="1" w:unhideWhenUsed="1"/>
     <w:lsdException w:name="envelope address" w:semiHidden="1" w:unhideWhenUsed="1"/>
     <w:lsdException w:name="envelope return" w:semiHidden="1" w:unhideWhenUsed="1"/>
@@ -2495,7 +2854,7 @@
     <w:lsdException w:name="Title" w:uiPriority="10" w:qFormat="1"/>
     <w:lsdException w:name="Closing" w:semiHidden="1" w:unhideWhenUsed="1"/>
     <w:lsdException w:name="Signature" w:semiHidden="1" w:unhideWhenUsed="1"/>
-    <w:lsdException w:name="Default Paragraph Font" w:uiPriority="1" w:semiHidden="1" w:unhideWhenUsed="1"/>
+    <w:lsdException w:name="Default Paragraph Font" w:semiHidden="1" w:uiPriority="1" w:unhideWhenUsed="1"/>
     <w:lsdException w:name="Body Text" w:semiHidden="1" w:unhideWhenUsed="1"/>
     <w:lsdException w:name="Body Text Indent" w:semiHidden="1" w:unhideWhenUsed="1"/>
     <w:lsdException w:name="List Continue" w:semiHidden="1" w:unhideWhenUsed="1"/>
@@ -2695,8 +3054,8 @@
     <w:lsdException w:name="Subtle Reference" w:uiPriority="31" w:qFormat="1"/>
     <w:lsdException w:name="Intense Reference" w:uiPriority="32" w:qFormat="1"/>
     <w:lsdException w:name="Book Title" w:uiPriority="33" w:qFormat="1"/>
-    <w:lsdException w:name="Bibliography" w:uiPriority="37" w:semiHidden="1" w:unhideWhenUsed="1"/>
-    <w:lsdException w:name="TOC Heading" w:uiPriority="39" w:semiHidden="1" w:unhideWhenUsed="1" w:qFormat="1"/>
+    <w:lsdException w:name="Bibliography" w:semiHidden="1" w:uiPriority="37" w:unhideWhenUsed="1"/>
+    <w:lsdException w:name="TOC Heading" w:semiHidden="1" w:uiPriority="39" w:unhideWhenUsed="1" w:qFormat="1"/>
     <w:lsdException w:name="Plain Table 1" w:uiPriority="41"/>
     <w:lsdException w:name="Plain Table 2" w:uiPriority="42"/>
     <w:lsdException w:name="Plain Table 3" w:uiPriority="43"/>
@@ -2807,7 +3166,7 @@
     <w:lsdException w:name="Unresolved Mention" w:semiHidden="1" w:unhideWhenUsed="1"/>
     <w:lsdException w:name="Smart Link" w:semiHidden="1" w:unhideWhenUsed="1"/>
   </w:latentStyles>
-  <w:style w:type="paragraph" w:styleId="Normal" w:default="1">
+  <w:style w:type="paragraph" w:default="1" w:styleId="Normal">
     <w:name w:val="Normal"/>
     <w:qFormat/>
     <w:rsid w:val="008E7718"/>
@@ -2827,7 +3186,7 @@
       <w:outlineLvl w:val="0"/>
     </w:pPr>
     <w:rPr>
-      <w:rFonts w:asciiTheme="majorHAnsi" w:hAnsiTheme="majorHAnsi" w:eastAsiaTheme="majorEastAsia" w:cstheme="majorBidi"/>
+      <w:rFonts w:asciiTheme="majorHAnsi" w:eastAsiaTheme="majorEastAsia" w:hAnsiTheme="majorHAnsi" w:cstheme="majorBidi"/>
       <w:color w:val="2F5496" w:themeColor="accent1" w:themeShade="BF"/>
       <w:sz w:val="32"/>
       <w:szCs w:val="32"/>
@@ -2845,7 +3204,7 @@
       <w:outlineLvl w:val="1"/>
     </w:pPr>
     <w:rPr>
-      <w:rFonts w:ascii="Times New Roman" w:hAnsi="Times New Roman" w:eastAsia="Times New Roman" w:cs="Times New Roman"/>
+      <w:rFonts w:ascii="Times New Roman" w:eastAsia="Times New Roman" w:hAnsi="Times New Roman" w:cs="Times New Roman"/>
       <w:b/>
       <w:bCs/>
       <w:sz w:val="36"/>
@@ -2870,17 +3229,17 @@
       <w:outlineLvl w:val="2"/>
     </w:pPr>
     <w:rPr>
-      <w:rFonts w:asciiTheme="majorHAnsi" w:hAnsiTheme="majorHAnsi" w:eastAsiaTheme="majorEastAsia" w:cstheme="majorBidi"/>
+      <w:rFonts w:asciiTheme="majorHAnsi" w:eastAsiaTheme="majorEastAsia" w:hAnsiTheme="majorHAnsi" w:cstheme="majorBidi"/>
       <w:color w:val="1F3763" w:themeColor="accent1" w:themeShade="7F"/>
     </w:rPr>
   </w:style>
-  <w:style w:type="character" w:styleId="DefaultParagraphFont" w:default="1">
+  <w:style w:type="character" w:default="1" w:styleId="DefaultParagraphFont">
     <w:name w:val="Default Paragraph Font"/>
     <w:uiPriority w:val="1"/>
     <w:semiHidden/>
     <w:unhideWhenUsed/>
   </w:style>
-  <w:style w:type="table" w:styleId="TableNormal" w:default="1">
+  <w:style w:type="table" w:default="1" w:styleId="TableNormal">
     <w:name w:val="Normal Table"/>
     <w:uiPriority w:val="99"/>
     <w:semiHidden/>
@@ -2895,20 +3254,20 @@
       </w:tblCellMar>
     </w:tblPr>
   </w:style>
-  <w:style w:type="numbering" w:styleId="NoList" w:default="1">
+  <w:style w:type="numbering" w:default="1" w:styleId="NoList">
     <w:name w:val="No List"/>
     <w:uiPriority w:val="99"/>
     <w:semiHidden/>
     <w:unhideWhenUsed/>
   </w:style>
-  <w:style w:type="character" w:styleId="Heading2Char" w:customStyle="1">
+  <w:style w:type="character" w:customStyle="1" w:styleId="Heading2Char">
     <w:name w:val="Heading 2 Char"/>
     <w:basedOn w:val="DefaultParagraphFont"/>
     <w:link w:val="Heading2"/>
     <w:uiPriority w:val="9"/>
     <w:rsid w:val="008E7718"/>
     <w:rPr>
-      <w:rFonts w:ascii="Times New Roman" w:hAnsi="Times New Roman" w:eastAsia="Times New Roman" w:cs="Times New Roman"/>
+      <w:rFonts w:ascii="Times New Roman" w:eastAsia="Times New Roman" w:hAnsi="Times New Roman" w:cs="Times New Roman"/>
       <w:b/>
       <w:bCs/>
       <w:sz w:val="36"/>
@@ -2916,7 +3275,7 @@
       <w:lang w:eastAsia="en-GB"/>
     </w:rPr>
   </w:style>
-  <w:style w:type="character" w:styleId="mw-headline" w:customStyle="1">
+  <w:style w:type="character" w:customStyle="1" w:styleId="mw-headline">
     <w:name w:val="mw-headline"/>
     <w:basedOn w:val="DefaultParagraphFont"/>
     <w:rsid w:val="008E7718"/>
@@ -2932,7 +3291,7 @@
       <w:spacing w:before="100" w:beforeAutospacing="1" w:after="100" w:afterAutospacing="1"/>
     </w:pPr>
     <w:rPr>
-      <w:rFonts w:ascii="Times New Roman" w:hAnsi="Times New Roman" w:eastAsia="Times New Roman" w:cs="Times New Roman"/>
+      <w:rFonts w:ascii="Times New Roman" w:eastAsia="Times New Roman" w:hAnsi="Times New Roman" w:cs="Times New Roman"/>
     </w:rPr>
   </w:style>
   <w:style w:type="character" w:styleId="Hyperlink">
@@ -2968,7 +3327,7 @@
       <w:iCs/>
     </w:rPr>
   </w:style>
-  <w:style w:type="character" w:styleId="Heading3Char" w:customStyle="1">
+  <w:style w:type="character" w:customStyle="1" w:styleId="Heading3Char">
     <w:name w:val="Heading 3 Char"/>
     <w:basedOn w:val="DefaultParagraphFont"/>
     <w:link w:val="Heading3"/>
@@ -2976,7 +3335,7 @@
     <w:semiHidden/>
     <w:rsid w:val="00CE3D3D"/>
     <w:rPr>
-      <w:rFonts w:asciiTheme="majorHAnsi" w:hAnsiTheme="majorHAnsi" w:eastAsiaTheme="majorEastAsia" w:cstheme="majorBidi"/>
+      <w:rFonts w:asciiTheme="majorHAnsi" w:eastAsiaTheme="majorEastAsia" w:hAnsiTheme="majorHAnsi" w:cstheme="majorBidi"/>
       <w:color w:val="1F3763" w:themeColor="accent1" w:themeShade="7F"/>
     </w:rPr>
   </w:style>
@@ -2992,14 +3351,14 @@
       <w:shd w:val="clear" w:color="auto" w:fill="E1DFDD"/>
     </w:rPr>
   </w:style>
-  <w:style w:type="character" w:styleId="Heading1Char" w:customStyle="1">
+  <w:style w:type="character" w:customStyle="1" w:styleId="Heading1Char">
     <w:name w:val="Heading 1 Char"/>
     <w:basedOn w:val="DefaultParagraphFont"/>
     <w:link w:val="Heading1"/>
     <w:uiPriority w:val="9"/>
     <w:rsid w:val="00D537AD"/>
     <w:rPr>
-      <w:rFonts w:asciiTheme="majorHAnsi" w:hAnsiTheme="majorHAnsi" w:eastAsiaTheme="majorEastAsia" w:cstheme="majorBidi"/>
+      <w:rFonts w:asciiTheme="majorHAnsi" w:eastAsiaTheme="majorEastAsia" w:hAnsiTheme="majorHAnsi" w:cstheme="majorBidi"/>
       <w:color w:val="2F5496" w:themeColor="accent1" w:themeShade="BF"/>
       <w:sz w:val="32"/>
       <w:szCs w:val="32"/>
@@ -3025,12 +3384,12 @@
     <w:unhideWhenUsed/>
     <w:rsid w:val="000D1D83"/>
     <w:rPr>
-      <w:rFonts w:ascii="Courier New" w:hAnsi="Courier New" w:eastAsia="Times New Roman" w:cs="Courier New"/>
+      <w:rFonts w:ascii="Courier New" w:eastAsia="Times New Roman" w:hAnsi="Courier New" w:cs="Courier New"/>
       <w:sz w:val="20"/>
       <w:szCs w:val="20"/>
     </w:rPr>
   </w:style>
-  <w:style w:type="character" w:styleId="task-name" w:customStyle="1">
+  <w:style w:type="character" w:customStyle="1" w:styleId="task-name">
     <w:name w:val="task-name"/>
     <w:basedOn w:val="DefaultParagraphFont"/>
     <w:rsid w:val="000D1D83"/>

</xml_diff>